<commit_message>
Fixed Lab 1 and Lab 2 typos
</commit_message>
<xml_diff>
--- a/labs/Lab 1.docx
+++ b/labs/Lab 1.docx
@@ -129,15 +129,7 @@
       </w:pPr>
       <w:r>
         <w:rPr/>
-        <w:t xml:space="preserve">In order to avoid having to type in a password for every ssh command, </w:t>
-      </w:r>
-      <w:r>
-        <w:rPr/>
-        <w:t>you will provide</w:t>
-      </w:r>
-      <w:r>
-        <w:rPr/>
-        <w:t xml:space="preserve"> an RSA key that ssh will use to authenticate you to the nodes..</w:t>
+        <w:t>In order to avoid having to type in a password for every ssh command, you will provide an RSA key that ssh will use to authenticate you to the nodes..</w:t>
       </w:r>
     </w:p>
     <w:p>
@@ -263,10 +255,10 @@
         <w:tblStyle w:val="TableGrid"/>
         <w:tblW w:w="9576" w:type="dxa"/>
         <w:jc w:val="left"/>
-        <w:tblInd w:w="0" w:type="dxa"/>
+        <w:tblInd w:w="-5" w:type="dxa"/>
         <w:tblCellMar>
           <w:top w:w="0" w:type="dxa"/>
-          <w:left w:w="108" w:type="dxa"/>
+          <w:left w:w="103" w:type="dxa"/>
           <w:bottom w:w="0" w:type="dxa"/>
           <w:right w:w="108" w:type="dxa"/>
         </w:tblCellMar>
@@ -283,7 +275,7 @@
             <w:tcBorders/>
             <w:shd w:fill="auto" w:val="clear"/>
             <w:tcMar>
-              <w:left w:w="108" w:type="dxa"/>
+              <w:left w:w="103" w:type="dxa"/>
             </w:tcMar>
           </w:tcPr>
           <w:p>
@@ -294,56 +286,40 @@
             </w:pPr>
             <w:r>
               <w:rPr/>
-              <w:t xml:space="preserve">&lt;ip Address&gt; </w:t>
-            </w:r>
-            <w:r>
-              <w:rPr/>
-              <w:t>hadoop-1</w:t>
-            </w:r>
-          </w:p>
-          <w:p>
-            <w:pPr>
-              <w:pStyle w:val="Normal"/>
-              <w:spacing w:lineRule="auto" w:line="240" w:before="0" w:after="0"/>
-              <w:rPr/>
-            </w:pPr>
-            <w:r>
-              <w:rPr/>
-              <w:t xml:space="preserve">&lt;ip Address&gt; </w:t>
-            </w:r>
-            <w:r>
-              <w:rPr/>
-              <w:t>hadoop-2</w:t>
-            </w:r>
-          </w:p>
-          <w:p>
-            <w:pPr>
-              <w:pStyle w:val="Normal"/>
-              <w:spacing w:lineRule="auto" w:line="240" w:before="0" w:after="0"/>
-              <w:rPr/>
-            </w:pPr>
-            <w:r>
-              <w:rPr/>
-              <w:t xml:space="preserve">&lt;ip Address&gt; </w:t>
-            </w:r>
-            <w:r>
-              <w:rPr/>
-              <w:t>hadoop-3</w:t>
-            </w:r>
-          </w:p>
-          <w:p>
-            <w:pPr>
-              <w:pStyle w:val="Normal"/>
-              <w:spacing w:lineRule="auto" w:line="240" w:before="0" w:after="0"/>
-              <w:rPr/>
-            </w:pPr>
-            <w:r>
-              <w:rPr/>
-              <w:t xml:space="preserve">&lt;ip Address&gt; </w:t>
-            </w:r>
-            <w:r>
-              <w:rPr/>
-              <w:t>hadoop-4</w:t>
+              <w:t>&lt;ip Address&gt; hadoop-1</w:t>
+            </w:r>
+          </w:p>
+          <w:p>
+            <w:pPr>
+              <w:pStyle w:val="Normal"/>
+              <w:spacing w:lineRule="auto" w:line="240" w:before="0" w:after="0"/>
+              <w:rPr/>
+            </w:pPr>
+            <w:r>
+              <w:rPr/>
+              <w:t>&lt;ip Address&gt; hadoop-2</w:t>
+            </w:r>
+          </w:p>
+          <w:p>
+            <w:pPr>
+              <w:pStyle w:val="Normal"/>
+              <w:spacing w:lineRule="auto" w:line="240" w:before="0" w:after="0"/>
+              <w:rPr/>
+            </w:pPr>
+            <w:r>
+              <w:rPr/>
+              <w:t>&lt;ip Address&gt; hadoop-3</w:t>
+            </w:r>
+          </w:p>
+          <w:p>
+            <w:pPr>
+              <w:pStyle w:val="Normal"/>
+              <w:spacing w:lineRule="auto" w:line="240" w:before="0" w:after="0"/>
+              <w:rPr/>
+            </w:pPr>
+            <w:r>
+              <w:rPr/>
+              <w:t>&lt;ip Address&gt; hadoop-4</w:t>
             </w:r>
           </w:p>
         </w:tc>
@@ -435,15 +411,7 @@
       </w:pPr>
       <w:r>
         <w:rPr/>
-        <w:t>Once this is done, log out as root and re-login as the student. Note that you should re</w:t>
-      </w:r>
-      <w:r>
-        <w:rPr/>
-        <w:t xml:space="preserve">peat the </w:t>
-      </w:r>
-      <w:r>
-        <w:rPr/>
-        <w:t xml:space="preserve"> key procedure above with the student login. </w:t>
+        <w:t xml:space="preserve">Once this is done, log out as root and re-login as the student. Note that you should repeat the  key procedure above with the student login. </w:t>
       </w:r>
     </w:p>
     <w:p>
@@ -491,19 +459,11 @@
         <w:rPr/>
         <w:t xml:space="preserve"># </w:t>
       </w:r>
-      <w:bookmarkStart w:id="0" w:name="OLE_LINK2"/>
-      <w:bookmarkStart w:id="1" w:name="OLE_LINK1"/>
-      <w:r>
-        <w:rPr/>
-        <w:t xml:space="preserve">cdo() { for n in {1..4}; do ssh </w:t>
-      </w:r>
-      <w:r>
-        <w:rPr/>
-        <w:t>hadoop-</w:t>
-      </w:r>
-      <w:r>
-        <w:rPr/>
-        <w:t xml:space="preserve">${n} $@; done; </w:t>
+      <w:bookmarkStart w:id="0" w:name="OLE_LINK1"/>
+      <w:bookmarkStart w:id="1" w:name="OLE_LINK2"/>
+      <w:r>
+        <w:rPr/>
+        <w:t xml:space="preserve">cdo() { for n in {1..4}; do ssh hadoop-${n} $@; done; </w:t>
       </w:r>
       <w:bookmarkEnd w:id="0"/>
       <w:bookmarkEnd w:id="1"/>
@@ -668,10 +628,10 @@
         <w:tblStyle w:val="TableGrid"/>
         <w:tblW w:w="9576" w:type="dxa"/>
         <w:jc w:val="left"/>
-        <w:tblInd w:w="0" w:type="dxa"/>
+        <w:tblInd w:w="-5" w:type="dxa"/>
         <w:tblCellMar>
           <w:top w:w="0" w:type="dxa"/>
-          <w:left w:w="108" w:type="dxa"/>
+          <w:left w:w="103" w:type="dxa"/>
           <w:bottom w:w="0" w:type="dxa"/>
           <w:right w:w="108" w:type="dxa"/>
         </w:tblCellMar>
@@ -688,7 +648,7 @@
             <w:tcBorders/>
             <w:shd w:fill="auto" w:val="clear"/>
             <w:tcMar>
-              <w:left w:w="108" w:type="dxa"/>
+              <w:left w:w="103" w:type="dxa"/>
             </w:tcMar>
           </w:tcPr>
           <w:p>
@@ -699,30 +659,18 @@
             </w:pPr>
             <w:r>
               <w:rPr/>
-              <w:t>pssh -H "node1 node2 node3" /</w:t>
-            </w:r>
-            <w:r>
-              <w:rPr/>
-              <w:t>usr/sbin/</w:t>
-            </w:r>
-            <w:r>
-              <w:rPr/>
-              <w:t xml:space="preserve">service sshd status </w:t>
-            </w:r>
-          </w:p>
-          <w:p>
-            <w:pPr>
-              <w:pStyle w:val="Normal"/>
-              <w:spacing w:lineRule="auto" w:line="240" w:before="0" w:after="0"/>
-              <w:rPr/>
-            </w:pPr>
-            <w:r>
-              <w:rPr/>
-              <w:t xml:space="preserve">[1] 14:57:41 [SUCCESS] </w:t>
-            </w:r>
-            <w:r>
-              <w:rPr/>
-              <w:t>hadoop-1</w:t>
+              <w:t xml:space="preserve">pssh -H "node1 node2 node3" /usr/sbin/service sshd status </w:t>
+            </w:r>
+          </w:p>
+          <w:p>
+            <w:pPr>
+              <w:pStyle w:val="Normal"/>
+              <w:spacing w:lineRule="auto" w:line="240" w:before="0" w:after="0"/>
+              <w:rPr/>
+            </w:pPr>
+            <w:r>
+              <w:rPr/>
+              <w:t>[1] 14:57:41 [SUCCESS] hadoop-1</w:t>
             </w:r>
           </w:p>
           <w:p>
@@ -744,56 +692,28 @@
             </w:pPr>
             <w:r>
               <w:rPr/>
-              <w:t xml:space="preserve">[3] 14:57:41 [SUCCESS] </w:t>
-            </w:r>
-            <w:r>
-              <w:rPr/>
-              <w:t>hadoop-3</w:t>
-            </w:r>
-          </w:p>
-          <w:p>
-            <w:pPr>
-              <w:pStyle w:val="Normal"/>
-              <w:spacing w:lineRule="auto" w:line="240" w:before="0" w:after="0"/>
-              <w:rPr/>
-            </w:pPr>
-            <w:r>
-              <w:rPr/>
-            </w:r>
-          </w:p>
-          <w:p>
-            <w:pPr>
-              <w:pStyle w:val="Normal"/>
-              <w:spacing w:lineRule="auto" w:line="240" w:before="0" w:after="0"/>
-              <w:rPr/>
-            </w:pPr>
-            <w:r>
-              <w:rPr/>
-              <w:t># echo -e "</w:t>
-            </w:r>
-            <w:r>
-              <w:rPr/>
-              <w:t>hadoop-1</w:t>
-            </w:r>
-            <w:r>
-              <w:rPr/>
-              <w:t>\n</w:t>
-            </w:r>
-            <w:r>
-              <w:rPr/>
-              <w:t>hadoop-2</w:t>
-            </w:r>
-            <w:r>
-              <w:rPr/>
-              <w:t>\n</w:t>
-            </w:r>
-            <w:r>
-              <w:rPr/>
-              <w:t>hadoop-3</w:t>
-            </w:r>
-            <w:r>
-              <w:rPr/>
-              <w:t>" &gt;cluster_hosts.txt</w:t>
+              <w:t>[3] 14:57:41 [SUCCESS] hadoop-3</w:t>
+            </w:r>
+          </w:p>
+          <w:p>
+            <w:pPr>
+              <w:pStyle w:val="Normal"/>
+              <w:spacing w:lineRule="auto" w:line="240" w:before="0" w:after="0"/>
+              <w:rPr/>
+            </w:pPr>
+            <w:r>
+              <w:rPr/>
+            </w:r>
+          </w:p>
+          <w:p>
+            <w:pPr>
+              <w:pStyle w:val="Normal"/>
+              <w:spacing w:lineRule="auto" w:line="240" w:before="0" w:after="0"/>
+              <w:rPr/>
+            </w:pPr>
+            <w:r>
+              <w:rPr/>
+              <w:t># echo -e "hadoop-1\nhadoop-2\nhadoop-3" &gt;cluster_hosts.txt</w:t>
             </w:r>
           </w:p>
           <w:p>
@@ -815,41 +735,29 @@
             </w:pPr>
             <w:r>
               <w:rPr/>
-              <w:t xml:space="preserve">[1] 14:58:42 [SUCCESS] </w:t>
-            </w:r>
-            <w:r>
-              <w:rPr/>
-              <w:t>hadoop-1</w:t>
-            </w:r>
-          </w:p>
-          <w:p>
-            <w:pPr>
-              <w:pStyle w:val="Normal"/>
-              <w:spacing w:lineRule="auto" w:line="240" w:before="0" w:after="0"/>
-              <w:rPr/>
-            </w:pPr>
-            <w:r>
-              <w:rPr/>
-              <w:t xml:space="preserve">[2] 14:58:42 [SUCCESS] </w:t>
-            </w:r>
-            <w:r>
-              <w:rPr/>
-              <w:t>hadoop-2</w:t>
-            </w:r>
-          </w:p>
-          <w:p>
-            <w:pPr>
-              <w:pStyle w:val="Normal"/>
-              <w:spacing w:lineRule="auto" w:line="240" w:before="0" w:after="0"/>
-              <w:rPr/>
-            </w:pPr>
-            <w:r>
-              <w:rPr/>
-              <w:t xml:space="preserve">[3] 14:58:42 [SUCCESS] </w:t>
-            </w:r>
-            <w:r>
-              <w:rPr/>
-              <w:t>hadoop-3</w:t>
+              <w:t>[1] 14:58:42 [SUCCESS] hadoop-1</w:t>
+            </w:r>
+          </w:p>
+          <w:p>
+            <w:pPr>
+              <w:pStyle w:val="Normal"/>
+              <w:spacing w:lineRule="auto" w:line="240" w:before="0" w:after="0"/>
+              <w:rPr/>
+            </w:pPr>
+            <w:r>
+              <w:rPr/>
+              <w:t>[2] 14:58:42 [SUCCESS] hadoop-2</w:t>
+            </w:r>
+          </w:p>
+          <w:p>
+            <w:pPr>
+              <w:pStyle w:val="Normal"/>
+              <w:spacing w:lineRule="auto" w:line="240" w:before="0" w:after="0"/>
+              <w:rPr/>
+            </w:pPr>
+            <w:r>
+              <w:rPr/>
+              <w:t>[3] 14:58:42 [SUCCESS] hadoop-3</w:t>
             </w:r>
           </w:p>
           <w:p>
@@ -913,11 +821,7 @@
             </w:pPr>
             <w:r>
               <w:rPr/>
-              <w:t xml:space="preserve">[1] 14:50:51 [SUCCESS] </w:t>
-            </w:r>
-            <w:r>
-              <w:rPr/>
-              <w:t>hadoop-1</w:t>
+              <w:t>[1] 14:50:51 [SUCCESS] hadoop-1</w:t>
             </w:r>
           </w:p>
           <w:p>
@@ -939,15 +843,7 @@
             </w:pPr>
             <w:r>
               <w:rPr/>
-              <w:t xml:space="preserve">[2] 14:50:51 [FAILURE] </w:t>
-            </w:r>
-            <w:r>
-              <w:rPr/>
-              <w:t>hadoop-3</w:t>
-            </w:r>
-            <w:r>
-              <w:rPr/>
-              <w:t xml:space="preserve">  Exited with error code 1</w:t>
+              <w:t>[2] 14:50:51 [FAILURE] hadoop-3  Exited with error code 1</w:t>
             </w:r>
           </w:p>
           <w:p>
@@ -969,11 +865,7 @@
             </w:pPr>
             <w:r>
               <w:rPr/>
-              <w:t xml:space="preserve">[3] 14:50:51 [SUCCESS] </w:t>
-            </w:r>
-            <w:r>
-              <w:rPr/>
-              <w:t>hadoop-2</w:t>
+              <w:t>[3] 14:50:51 [SUCCESS] hadoop-2</w:t>
             </w:r>
           </w:p>
           <w:p>
@@ -1014,10 +906,10 @@
         <w:tblStyle w:val="TableGrid"/>
         <w:tblW w:w="9576" w:type="dxa"/>
         <w:jc w:val="left"/>
-        <w:tblInd w:w="0" w:type="dxa"/>
+        <w:tblInd w:w="-5" w:type="dxa"/>
         <w:tblCellMar>
           <w:top w:w="0" w:type="dxa"/>
-          <w:left w:w="108" w:type="dxa"/>
+          <w:left w:w="103" w:type="dxa"/>
           <w:bottom w:w="0" w:type="dxa"/>
           <w:right w:w="108" w:type="dxa"/>
         </w:tblCellMar>
@@ -1034,7 +926,7 @@
             <w:tcBorders/>
             <w:shd w:fill="auto" w:val="clear"/>
             <w:tcMar>
-              <w:left w:w="108" w:type="dxa"/>
+              <w:left w:w="103" w:type="dxa"/>
             </w:tcMar>
           </w:tcPr>
           <w:p>
@@ -1066,49 +958,29 @@
             </w:pPr>
             <w:r>
               <w:rPr/>
-              <w:t># echo "</w:t>
-            </w:r>
-            <w:r>
-              <w:rPr/>
-              <w:t>hadoop-2</w:t>
-            </w:r>
-          </w:p>
-          <w:p>
-            <w:pPr>
-              <w:pStyle w:val="Normal"/>
-              <w:spacing w:lineRule="auto" w:line="240" w:before="0" w:after="0"/>
-              <w:rPr/>
-            </w:pPr>
-            <w:r>
-              <w:rPr/>
-              <w:t xml:space="preserve">&gt;  </w:t>
-            </w:r>
-            <w:r>
-              <w:rPr/>
-              <w:t>hadoop-2</w:t>
-            </w:r>
-            <w:r>
-              <w:rPr/>
-              <w:t>2</w:t>
-            </w:r>
-          </w:p>
-          <w:p>
-            <w:pPr>
-              <w:pStyle w:val="Normal"/>
-              <w:spacing w:lineRule="auto" w:line="240" w:before="0" w:after="0"/>
-              <w:rPr/>
-            </w:pPr>
-            <w:r>
-              <w:rPr/>
-              <w:t xml:space="preserve">&gt; </w:t>
-            </w:r>
-            <w:r>
-              <w:rPr/>
-              <w:t>hadoop-</w:t>
-            </w:r>
-            <w:r>
-              <w:rPr/>
-              <w:t>3 " &gt; /root/pssh-hosts</w:t>
+              <w:t># echo "hadoop-2</w:t>
+            </w:r>
+          </w:p>
+          <w:p>
+            <w:pPr>
+              <w:pStyle w:val="Normal"/>
+              <w:spacing w:lineRule="auto" w:line="240" w:before="0" w:after="0"/>
+              <w:rPr/>
+            </w:pPr>
+            <w:r>
+              <w:rPr/>
+              <w:t>&gt;  hadoop-22</w:t>
+            </w:r>
+          </w:p>
+          <w:p>
+            <w:pPr>
+              <w:pStyle w:val="Normal"/>
+              <w:spacing w:lineRule="auto" w:line="240" w:before="0" w:after="0"/>
+              <w:rPr/>
+            </w:pPr>
+            <w:r>
+              <w:rPr/>
+              <w:t>&gt; hadoop-3 " &gt; /root/pssh-hosts</w:t>
             </w:r>
           </w:p>
           <w:p>
@@ -1172,41 +1044,29 @@
             </w:pPr>
             <w:r>
               <w:rPr/>
-              <w:t xml:space="preserve">[1] 18:11:28 [SUCCESS] </w:t>
-            </w:r>
-            <w:r>
-              <w:rPr/>
-              <w:t>hadoop-1</w:t>
-            </w:r>
-          </w:p>
-          <w:p>
-            <w:pPr>
-              <w:pStyle w:val="Normal"/>
-              <w:spacing w:lineRule="auto" w:line="240" w:before="0" w:after="0"/>
-              <w:rPr/>
-            </w:pPr>
-            <w:r>
-              <w:rPr/>
-              <w:t xml:space="preserve">[2] 18:11:28 [SUCCESS] </w:t>
-            </w:r>
-            <w:r>
-              <w:rPr/>
-              <w:t>hadoop-2</w:t>
-            </w:r>
-          </w:p>
-          <w:p>
-            <w:pPr>
-              <w:pStyle w:val="Normal"/>
-              <w:spacing w:lineRule="auto" w:line="240" w:before="0" w:after="0"/>
-              <w:rPr/>
-            </w:pPr>
-            <w:r>
-              <w:rPr/>
-              <w:t xml:space="preserve">[3] 18:11:28 [SUCCESS] </w:t>
-            </w:r>
-            <w:r>
-              <w:rPr/>
-              <w:t>hadoop-3</w:t>
+              <w:t>[1] 18:11:28 [SUCCESS] hadoop-1</w:t>
+            </w:r>
+          </w:p>
+          <w:p>
+            <w:pPr>
+              <w:pStyle w:val="Normal"/>
+              <w:spacing w:lineRule="auto" w:line="240" w:before="0" w:after="0"/>
+              <w:rPr/>
+            </w:pPr>
+            <w:r>
+              <w:rPr/>
+              <w:t>[2] 18:11:28 [SUCCESS] hadoop-2</w:t>
+            </w:r>
+          </w:p>
+          <w:p>
+            <w:pPr>
+              <w:pStyle w:val="Normal"/>
+              <w:spacing w:lineRule="auto" w:line="240" w:before="0" w:after="0"/>
+              <w:rPr/>
+            </w:pPr>
+            <w:r>
+              <w:rPr/>
+              <w:t>[3] 18:11:28 [SUCCESS] hadoop-3</w:t>
             </w:r>
           </w:p>
           <w:p>
@@ -1511,33 +1371,17 @@
       </w:pPr>
       <w:r>
         <w:rPr/>
-        <w:t>Step 1.  Install Java</w:t>
-      </w:r>
-      <w:r>
-        <w:rPr/>
-        <w:t xml:space="preserve"> 10</w:t>
-      </w:r>
-      <w:r>
-        <w:rPr/>
-        <w:t xml:space="preserve"> for Linux. </w:t>
-      </w:r>
-    </w:p>
-    <w:p>
-      <w:pPr>
-        <w:pStyle w:val="Normal"/>
-        <w:rPr/>
-      </w:pPr>
-      <w:r>
-        <w:rPr/>
-        <w:t xml:space="preserve">The oracle binary rpm distribution for Java </w:t>
-      </w:r>
-      <w:r>
-        <w:rPr/>
-        <w:t>10</w:t>
-      </w:r>
-      <w:r>
-        <w:rPr/>
-        <w:t xml:space="preserve"> will be made available to you on your first node in the /root directory. </w:t>
+        <w:t xml:space="preserve">Step 1.  Install Java 10 for Linux. </w:t>
+      </w:r>
+    </w:p>
+    <w:p>
+      <w:pPr>
+        <w:pStyle w:val="Normal"/>
+        <w:rPr/>
+      </w:pPr>
+      <w:r>
+        <w:rPr/>
+        <w:t xml:space="preserve">The oracle binary rpm distribution for Java 10 will be made available to you on your first node in the /root directory. </w:t>
       </w:r>
     </w:p>
     <w:p>
@@ -1555,10 +1399,10 @@
         <w:tblStyle w:val="TableGrid"/>
         <w:tblW w:w="9576" w:type="dxa"/>
         <w:jc w:val="left"/>
-        <w:tblInd w:w="0" w:type="dxa"/>
+        <w:tblInd w:w="-5" w:type="dxa"/>
         <w:tblCellMar>
           <w:top w:w="0" w:type="dxa"/>
-          <w:left w:w="108" w:type="dxa"/>
+          <w:left w:w="103" w:type="dxa"/>
           <w:bottom w:w="0" w:type="dxa"/>
           <w:right w:w="108" w:type="dxa"/>
         </w:tblCellMar>
@@ -1575,7 +1419,7 @@
             <w:tcBorders/>
             <w:shd w:fill="auto" w:val="clear"/>
             <w:tcMar>
-              <w:left w:w="108" w:type="dxa"/>
+              <w:left w:w="103" w:type="dxa"/>
             </w:tcMar>
           </w:tcPr>
           <w:p>
@@ -1606,10 +1450,10 @@
         <w:tblStyle w:val="TableGrid"/>
         <w:tblW w:w="9576" w:type="dxa"/>
         <w:jc w:val="left"/>
-        <w:tblInd w:w="0" w:type="dxa"/>
+        <w:tblInd w:w="-5" w:type="dxa"/>
         <w:tblCellMar>
           <w:top w:w="0" w:type="dxa"/>
-          <w:left w:w="108" w:type="dxa"/>
+          <w:left w:w="103" w:type="dxa"/>
           <w:bottom w:w="0" w:type="dxa"/>
           <w:right w:w="108" w:type="dxa"/>
         </w:tblCellMar>
@@ -1626,7 +1470,7 @@
             <w:tcBorders/>
             <w:shd w:fill="auto" w:val="clear"/>
             <w:tcMar>
-              <w:left w:w="108" w:type="dxa"/>
+              <w:left w:w="103" w:type="dxa"/>
             </w:tcMar>
           </w:tcPr>
           <w:p>
@@ -1700,10 +1544,10 @@
         <w:tblStyle w:val="TableGrid"/>
         <w:tblW w:w="9576" w:type="dxa"/>
         <w:jc w:val="left"/>
-        <w:tblInd w:w="0" w:type="dxa"/>
+        <w:tblInd w:w="-5" w:type="dxa"/>
         <w:tblCellMar>
           <w:top w:w="0" w:type="dxa"/>
-          <w:left w:w="108" w:type="dxa"/>
+          <w:left w:w="103" w:type="dxa"/>
           <w:bottom w:w="0" w:type="dxa"/>
           <w:right w:w="108" w:type="dxa"/>
         </w:tblCellMar>
@@ -1720,7 +1564,7 @@
             <w:tcBorders/>
             <w:shd w:fill="auto" w:val="clear"/>
             <w:tcMar>
-              <w:left w:w="108" w:type="dxa"/>
+              <w:left w:w="103" w:type="dxa"/>
             </w:tcMar>
           </w:tcPr>
           <w:p>
@@ -1789,10 +1633,10 @@
         <w:tblStyle w:val="TableGrid"/>
         <w:tblW w:w="9576" w:type="dxa"/>
         <w:jc w:val="left"/>
-        <w:tblInd w:w="0" w:type="dxa"/>
+        <w:tblInd w:w="-5" w:type="dxa"/>
         <w:tblCellMar>
           <w:top w:w="0" w:type="dxa"/>
-          <w:left w:w="108" w:type="dxa"/>
+          <w:left w:w="103" w:type="dxa"/>
           <w:bottom w:w="0" w:type="dxa"/>
           <w:right w:w="108" w:type="dxa"/>
         </w:tblCellMar>
@@ -1809,7 +1653,7 @@
             <w:tcBorders/>
             <w:shd w:fill="auto" w:val="clear"/>
             <w:tcMar>
-              <w:left w:w="108" w:type="dxa"/>
+              <w:left w:w="103" w:type="dxa"/>
             </w:tcMar>
           </w:tcPr>
           <w:p>
@@ -1899,10 +1743,10 @@
         <w:tblStyle w:val="TableGrid"/>
         <w:tblW w:w="9576" w:type="dxa"/>
         <w:jc w:val="left"/>
-        <w:tblInd w:w="0" w:type="dxa"/>
+        <w:tblInd w:w="-5" w:type="dxa"/>
         <w:tblCellMar>
           <w:top w:w="0" w:type="dxa"/>
-          <w:left w:w="108" w:type="dxa"/>
+          <w:left w:w="103" w:type="dxa"/>
           <w:bottom w:w="0" w:type="dxa"/>
           <w:right w:w="108" w:type="dxa"/>
         </w:tblCellMar>
@@ -1919,7 +1763,7 @@
             <w:tcBorders/>
             <w:shd w:fill="auto" w:val="clear"/>
             <w:tcMar>
-              <w:left w:w="108" w:type="dxa"/>
+              <w:left w:w="103" w:type="dxa"/>
             </w:tcMar>
           </w:tcPr>
           <w:p>
@@ -1969,6 +1813,8 @@
               <w:contextualSpacing/>
               <w:rPr/>
             </w:pPr>
+            <w:bookmarkStart w:id="3" w:name="__DdeLink__3520_60624957"/>
+            <w:bookmarkEnd w:id="3"/>
             <w:r>
               <w:rPr/>
               <w:t>yum-config-manager --add-repo   https://archive.cloudera.com/cdh5/redhat/7/x86_64/cdh/cloudera-cdh5.repo</w:t>
@@ -2019,15 +1865,7 @@
             </w:pPr>
             <w:r>
               <w:rPr/>
-              <w:t>pscp.pssh -H "</w:t>
-            </w:r>
-            <w:r>
-              <w:rPr/>
-              <w:t xml:space="preserve">hadoop-2 hadoop-3 </w:t>
-            </w:r>
-            <w:r>
-              <w:rPr/>
-              <w:t>" /etc/yum.repos.d/cloudera-cdh5.repo /etc/yum.repos.d/</w:t>
+              <w:t>pscp.pssh -H "hadoop-2 hadoop-3 " /etc/yum.repos.d/cloudera-cdh5.repo /etc/yum.repos.d/</w:t>
             </w:r>
           </w:p>
           <w:p>
@@ -2474,7 +2312,6 @@
     <w:rPrDefault>
       <w:rPr>
         <w:rFonts w:ascii="Calibri" w:hAnsi="Calibri" w:eastAsia="Calibri" w:cs="" w:asciiTheme="minorHAnsi" w:cstheme="minorBidi" w:eastAsiaTheme="minorHAnsi" w:hAnsiTheme="minorHAnsi"/>
-        <w:sz w:val="22"/>
         <w:szCs w:val="22"/>
         <w:lang w:val="en-US" w:eastAsia="en-US" w:bidi="ar-SA"/>
       </w:rPr>
@@ -2634,7 +2471,7 @@
     </w:pPr>
     <w:rPr>
       <w:rFonts w:ascii="Arial" w:hAnsi="Arial" w:eastAsia="Calibri" w:cs="" w:cstheme="minorBidi" w:eastAsiaTheme="minorHAnsi"/>
-      <w:color w:val="auto"/>
+      <w:color w:val="00000A"/>
       <w:kern w:val="0"/>
       <w:sz w:val="22"/>
       <w:szCs w:val="22"/>

</xml_diff>

<commit_message>
Changed lab fonts to courier, created new lab pdfs
</commit_message>
<xml_diff>
--- a/labs/Lab 1.docx
+++ b/labs/Lab 1.docx
@@ -5,49 +5,69 @@
     <w:p>
       <w:pPr>
         <w:pStyle w:val="Title"/>
-        <w:rPr/>
-      </w:pPr>
-      <w:r>
-        <w:rPr/>
+        <w:rPr>
+          <w:rFonts w:ascii="Courier New" w:hAnsi="Courier New"/>
+        </w:rPr>
+      </w:pPr>
+      <w:r>
+        <w:rPr>
+          <w:rFonts w:ascii="Courier New" w:hAnsi="Courier New"/>
+        </w:rPr>
         <w:t>Lab 1.  Introduction to Hadoop Systems Administration.</w:t>
       </w:r>
     </w:p>
     <w:p>
       <w:pPr>
         <w:pStyle w:val="Subtitle"/>
-        <w:rPr/>
-      </w:pPr>
-      <w:r>
-        <w:rPr/>
+        <w:rPr>
+          <w:rFonts w:ascii="Courier New" w:hAnsi="Courier New"/>
+        </w:rPr>
+      </w:pPr>
+      <w:r>
+        <w:rPr>
+          <w:rFonts w:ascii="Courier New" w:hAnsi="Courier New"/>
+        </w:rPr>
         <w:t xml:space="preserve">Part 1.  Install support tools for Hadoop. </w:t>
       </w:r>
     </w:p>
     <w:p>
       <w:pPr>
         <w:pStyle w:val="Normal"/>
-        <w:rPr/>
-      </w:pPr>
-      <w:r>
-        <w:rPr/>
-      </w:r>
-    </w:p>
-    <w:p>
-      <w:pPr>
-        <w:pStyle w:val="Normal"/>
-        <w:rPr/>
-      </w:pPr>
-      <w:r>
-        <w:rPr/>
+        <w:rPr>
+          <w:rFonts w:ascii="Courier New" w:hAnsi="Courier New"/>
+        </w:rPr>
+      </w:pPr>
+      <w:r>
+        <w:rPr>
+          <w:rFonts w:ascii="Courier New" w:hAnsi="Courier New"/>
+        </w:rPr>
+      </w:r>
+    </w:p>
+    <w:p>
+      <w:pPr>
+        <w:pStyle w:val="Normal"/>
+        <w:rPr>
+          <w:rFonts w:ascii="Courier New" w:hAnsi="Courier New"/>
+        </w:rPr>
+      </w:pPr>
+      <w:r>
+        <w:rPr>
+          <w:rFonts w:ascii="Courier New" w:hAnsi="Courier New"/>
+        </w:rPr>
         <w:t xml:space="preserve">You will be provided with several &lt;distribution here&gt; systems that you will use to install the Cloudera hadoop distribution package.  Additionally, we will install some related tools that will make it easier to administer the cluster. </w:t>
       </w:r>
     </w:p>
     <w:p>
       <w:pPr>
         <w:pStyle w:val="Normal"/>
-        <w:rPr/>
-      </w:pPr>
-      <w:r>
-        <w:rPr/>
+        <w:rPr>
+          <w:rFonts w:ascii="Courier New" w:hAnsi="Courier New"/>
+        </w:rPr>
+      </w:pPr>
+      <w:r>
+        <w:rPr>
+          <w:rFonts w:ascii="Courier New" w:hAnsi="Courier New"/>
+        </w:rPr>
         <w:t>You will be provided with the following systems:</w:t>
       </w:r>
     </w:p>
@@ -58,14 +78,20 @@
           <w:ilvl w:val="0"/>
           <w:numId w:val="1"/>
         </w:numPr>
-        <w:rPr/>
-      </w:pPr>
-      <w:r>
-        <w:rPr/>
+        <w:rPr>
+          <w:rFonts w:ascii="Courier New" w:hAnsi="Courier New"/>
+        </w:rPr>
+      </w:pPr>
+      <w:r>
+        <w:rPr>
+          <w:rFonts w:ascii="Courier New" w:hAnsi="Courier New"/>
+        </w:rPr>
         <w:t xml:space="preserve"> </w:t>
       </w:r>
       <w:r>
-        <w:rPr/>
+        <w:rPr>
+          <w:rFonts w:ascii="Courier New" w:hAnsi="Courier New"/>
+        </w:rPr>
         <w:t>An administrative node.  Use this node to issues commands to individual cluster nodes or to all nodes on the cluster</w:t>
       </w:r>
     </w:p>
@@ -76,10 +102,14 @@
           <w:ilvl w:val="0"/>
           <w:numId w:val="1"/>
         </w:numPr>
-        <w:rPr/>
-      </w:pPr>
-      <w:r>
-        <w:rPr/>
+        <w:rPr>
+          <w:rFonts w:ascii="Courier New" w:hAnsi="Courier New"/>
+        </w:rPr>
+      </w:pPr>
+      <w:r>
+        <w:rPr>
+          <w:rFonts w:ascii="Courier New" w:hAnsi="Courier New"/>
+        </w:rPr>
         <w:t xml:space="preserve">An HDFS node.  This node will store all of the HDFS data that you will need  for the labs. </w:t>
       </w:r>
     </w:p>
@@ -90,20 +120,28 @@
           <w:ilvl w:val="0"/>
           <w:numId w:val="1"/>
         </w:numPr>
-        <w:rPr/>
-      </w:pPr>
-      <w:r>
-        <w:rPr/>
+        <w:rPr>
+          <w:rFonts w:ascii="Courier New" w:hAnsi="Courier New"/>
+        </w:rPr>
+      </w:pPr>
+      <w:r>
+        <w:rPr>
+          <w:rFonts w:ascii="Courier New" w:hAnsi="Courier New"/>
+        </w:rPr>
         <w:t xml:space="preserve">A YARN node.  This node will administer the Hadoop jobs that you will run. </w:t>
       </w:r>
     </w:p>
     <w:p>
       <w:pPr>
         <w:pStyle w:val="Normal"/>
-        <w:rPr/>
-      </w:pPr>
-      <w:r>
-        <w:rPr/>
+        <w:rPr>
+          <w:rFonts w:ascii="Courier New" w:hAnsi="Courier New"/>
+        </w:rPr>
+      </w:pPr>
+      <w:r>
+        <w:rPr>
+          <w:rFonts w:ascii="Courier New" w:hAnsi="Courier New"/>
+        </w:rPr>
       </w:r>
     </w:p>
     <w:p>
@@ -114,41 +152,56 @@
       <w:r>
         <w:rPr>
           <w:rStyle w:val="Heading2Char"/>
+          <w:rFonts w:ascii="Courier New" w:hAnsi="Courier New"/>
         </w:rPr>
         <w:t>Step 1.</w:t>
       </w:r>
       <w:r>
-        <w:rPr/>
+        <w:rPr>
+          <w:rFonts w:ascii="Courier New" w:hAnsi="Courier New"/>
+        </w:rPr>
         <w:t xml:space="preserve">  Install an ssh key on the nodes. </w:t>
       </w:r>
     </w:p>
     <w:p>
       <w:pPr>
         <w:pStyle w:val="Normal"/>
-        <w:rPr/>
-      </w:pPr>
-      <w:r>
-        <w:rPr/>
+        <w:rPr>
+          <w:rFonts w:ascii="Courier New" w:hAnsi="Courier New"/>
+        </w:rPr>
+      </w:pPr>
+      <w:r>
+        <w:rPr>
+          <w:rFonts w:ascii="Courier New" w:hAnsi="Courier New"/>
+        </w:rPr>
         <w:t>In order to avoid having to type in a password for every ssh command, you will provide an RSA key that ssh will use to authenticate you to the nodes..</w:t>
       </w:r>
     </w:p>
     <w:p>
       <w:pPr>
         <w:pStyle w:val="Normal"/>
-        <w:rPr/>
-      </w:pPr>
-      <w:r>
-        <w:rPr/>
+        <w:rPr>
+          <w:rFonts w:ascii="Courier New" w:hAnsi="Courier New"/>
+        </w:rPr>
+      </w:pPr>
+      <w:r>
+        <w:rPr>
+          <w:rFonts w:ascii="Courier New" w:hAnsi="Courier New"/>
+        </w:rPr>
         <w:t>On your administrative server, please generate an ssh key using ssh-keygen .</w:t>
       </w:r>
     </w:p>
     <w:p>
       <w:pPr>
         <w:pStyle w:val="Normal"/>
-        <w:rPr/>
-      </w:pPr>
-      <w:r>
-        <w:rPr/>
+        <w:rPr>
+          <w:rFonts w:ascii="Courier New" w:hAnsi="Courier New"/>
+        </w:rPr>
+      </w:pPr>
+      <w:r>
+        <w:rPr>
+          <w:rFonts w:ascii="Courier New" w:hAnsi="Courier New"/>
+        </w:rPr>
         <w:t xml:space="preserve">Click on this link to get instructions on how to generate an ssh key for your administrative node. </w:t>
       </w:r>
     </w:p>
@@ -161,6 +214,7 @@
         <w:r>
           <w:rPr>
             <w:rStyle w:val="InternetLink"/>
+            <w:rFonts w:ascii="Courier New" w:hAnsi="Courier New"/>
           </w:rPr>
           <w:t>https://www.howtoforge.com/linux-basics-how-to-install-ssh-keys-on-the-shell</w:t>
         </w:r>
@@ -169,59 +223,83 @@
     <w:p>
       <w:pPr>
         <w:pStyle w:val="Normal"/>
-        <w:rPr/>
-      </w:pPr>
-      <w:r>
-        <w:rPr/>
+        <w:rPr>
+          <w:rFonts w:ascii="Courier New" w:hAnsi="Courier New"/>
+        </w:rPr>
+      </w:pPr>
+      <w:r>
+        <w:rPr>
+          <w:rFonts w:ascii="Courier New" w:hAnsi="Courier New"/>
+        </w:rPr>
         <w:t xml:space="preserve">Note that it is not necessary to create a passphrase. </w:t>
       </w:r>
     </w:p>
     <w:p>
       <w:pPr>
         <w:pStyle w:val="Normal"/>
-        <w:rPr/>
-      </w:pPr>
-      <w:r>
-        <w:rPr/>
-      </w:r>
-    </w:p>
-    <w:p>
-      <w:pPr>
-        <w:pStyle w:val="Normal"/>
-        <w:rPr/>
-      </w:pPr>
-      <w:r>
-        <w:rPr/>
+        <w:rPr>
+          <w:rFonts w:ascii="Courier New" w:hAnsi="Courier New"/>
+        </w:rPr>
+      </w:pPr>
+      <w:r>
+        <w:rPr>
+          <w:rFonts w:ascii="Courier New" w:hAnsi="Courier New"/>
+        </w:rPr>
+      </w:r>
+    </w:p>
+    <w:p>
+      <w:pPr>
+        <w:pStyle w:val="Normal"/>
+        <w:rPr>
+          <w:rFonts w:ascii="Courier New" w:hAnsi="Courier New"/>
+        </w:rPr>
+      </w:pPr>
+      <w:r>
+        <w:rPr>
+          <w:rFonts w:ascii="Courier New" w:hAnsi="Courier New"/>
+        </w:rPr>
         <w:t xml:space="preserve">Once this is done, log in to the provided servers and insert the ssh key created to the /root/.ssh/authorized_keys file. </w:t>
       </w:r>
     </w:p>
     <w:p>
       <w:pPr>
         <w:pStyle w:val="Normal"/>
-        <w:rPr/>
-      </w:pPr>
-      <w:r>
-        <w:rPr/>
+        <w:rPr>
+          <w:rFonts w:ascii="Courier New" w:hAnsi="Courier New"/>
+        </w:rPr>
+      </w:pPr>
+      <w:r>
+        <w:rPr>
+          <w:rFonts w:ascii="Courier New" w:hAnsi="Courier New"/>
+        </w:rPr>
         <w:t xml:space="preserve">Verify that you can now log into the server without having to type in a password. </w:t>
       </w:r>
     </w:p>
     <w:p>
       <w:pPr>
         <w:pStyle w:val="Normal"/>
-        <w:rPr/>
-      </w:pPr>
-      <w:r>
-        <w:rPr/>
+        <w:rPr>
+          <w:rFonts w:ascii="Courier New" w:hAnsi="Courier New"/>
+        </w:rPr>
+      </w:pPr>
+      <w:r>
+        <w:rPr>
+          <w:rFonts w:ascii="Courier New" w:hAnsi="Courier New"/>
+        </w:rPr>
         <w:t xml:space="preserve">This process should be repeated for all of the nodes in your hadoop cluster. </w:t>
       </w:r>
     </w:p>
     <w:p>
       <w:pPr>
         <w:pStyle w:val="Normal"/>
-        <w:rPr/>
-      </w:pPr>
-      <w:r>
-        <w:rPr/>
+        <w:rPr>
+          <w:rFonts w:ascii="Courier New" w:hAnsi="Courier New"/>
+        </w:rPr>
+      </w:pPr>
+      <w:r>
+        <w:rPr>
+          <w:rFonts w:ascii="Courier New" w:hAnsi="Courier New"/>
+        </w:rPr>
       </w:r>
     </w:p>
     <w:p>
@@ -232,21 +310,28 @@
       <w:r>
         <w:rPr>
           <w:rStyle w:val="Heading2Char"/>
+          <w:rFonts w:ascii="Courier New" w:hAnsi="Courier New"/>
         </w:rPr>
         <w:t>Step 2.</w:t>
       </w:r>
       <w:r>
-        <w:rPr/>
+        <w:rPr>
+          <w:rFonts w:ascii="Courier New" w:hAnsi="Courier New"/>
+        </w:rPr>
         <w:t xml:space="preserve">  Configure the /etc/hosts  file for your administrative node. </w:t>
       </w:r>
     </w:p>
     <w:p>
       <w:pPr>
         <w:pStyle w:val="Normal"/>
-        <w:rPr/>
-      </w:pPr>
-      <w:r>
-        <w:rPr/>
+        <w:rPr>
+          <w:rFonts w:ascii="Courier New" w:hAnsi="Courier New"/>
+        </w:rPr>
+      </w:pPr>
+      <w:r>
+        <w:rPr>
+          <w:rFonts w:ascii="Courier New" w:hAnsi="Courier New"/>
+        </w:rPr>
         <w:t>Please edit the /etc/hosts file in your administrative node and  enter the IP addresses of all of the cluster nodes. :</w:t>
       </w:r>
     </w:p>
@@ -255,10 +340,10 @@
         <w:tblStyle w:val="TableGrid"/>
         <w:tblW w:w="9576" w:type="dxa"/>
         <w:jc w:val="left"/>
-        <w:tblInd w:w="-5" w:type="dxa"/>
+        <w:tblInd w:w="-10" w:type="dxa"/>
         <w:tblCellMar>
           <w:top w:w="0" w:type="dxa"/>
-          <w:left w:w="103" w:type="dxa"/>
+          <w:left w:w="98" w:type="dxa"/>
           <w:bottom w:w="0" w:type="dxa"/>
           <w:right w:w="108" w:type="dxa"/>
         </w:tblCellMar>
@@ -275,17 +360,21 @@
             <w:tcBorders/>
             <w:shd w:fill="auto" w:val="clear"/>
             <w:tcMar>
-              <w:left w:w="103" w:type="dxa"/>
+              <w:left w:w="98" w:type="dxa"/>
             </w:tcMar>
           </w:tcPr>
           <w:p>
             <w:pPr>
               <w:pStyle w:val="Normal"/>
               <w:spacing w:lineRule="auto" w:line="240" w:before="0" w:after="0"/>
-              <w:rPr/>
-            </w:pPr>
-            <w:r>
-              <w:rPr/>
+              <w:rPr>
+                <w:rFonts w:ascii="Courier New" w:hAnsi="Courier New"/>
+              </w:rPr>
+            </w:pPr>
+            <w:r>
+              <w:rPr>
+                <w:rFonts w:ascii="Courier New" w:hAnsi="Courier New"/>
+              </w:rPr>
               <w:t>&lt;ip Address&gt; hadoop-1</w:t>
             </w:r>
           </w:p>
@@ -293,10 +382,14 @@
             <w:pPr>
               <w:pStyle w:val="Normal"/>
               <w:spacing w:lineRule="auto" w:line="240" w:before="0" w:after="0"/>
-              <w:rPr/>
-            </w:pPr>
-            <w:r>
-              <w:rPr/>
+              <w:rPr>
+                <w:rFonts w:ascii="Courier New" w:hAnsi="Courier New"/>
+              </w:rPr>
+            </w:pPr>
+            <w:r>
+              <w:rPr>
+                <w:rFonts w:ascii="Courier New" w:hAnsi="Courier New"/>
+              </w:rPr>
               <w:t>&lt;ip Address&gt; hadoop-2</w:t>
             </w:r>
           </w:p>
@@ -304,10 +397,14 @@
             <w:pPr>
               <w:pStyle w:val="Normal"/>
               <w:spacing w:lineRule="auto" w:line="240" w:before="0" w:after="0"/>
-              <w:rPr/>
-            </w:pPr>
-            <w:r>
-              <w:rPr/>
+              <w:rPr>
+                <w:rFonts w:ascii="Courier New" w:hAnsi="Courier New"/>
+              </w:rPr>
+            </w:pPr>
+            <w:r>
+              <w:rPr>
+                <w:rFonts w:ascii="Courier New" w:hAnsi="Courier New"/>
+              </w:rPr>
               <w:t>&lt;ip Address&gt; hadoop-3</w:t>
             </w:r>
           </w:p>
@@ -315,10 +412,14 @@
             <w:pPr>
               <w:pStyle w:val="Normal"/>
               <w:spacing w:lineRule="auto" w:line="240" w:before="0" w:after="0"/>
-              <w:rPr/>
-            </w:pPr>
-            <w:r>
-              <w:rPr/>
+              <w:rPr>
+                <w:rFonts w:ascii="Courier New" w:hAnsi="Courier New"/>
+              </w:rPr>
+            </w:pPr>
+            <w:r>
+              <w:rPr>
+                <w:rFonts w:ascii="Courier New" w:hAnsi="Courier New"/>
+              </w:rPr>
               <w:t>&lt;ip Address&gt; hadoop-4</w:t>
             </w:r>
           </w:p>
@@ -328,29 +429,40 @@
     <w:p>
       <w:pPr>
         <w:pStyle w:val="Normal"/>
-        <w:rPr/>
-      </w:pPr>
-      <w:r>
-        <w:rPr/>
-      </w:r>
-    </w:p>
-    <w:p>
-      <w:pPr>
-        <w:pStyle w:val="Normal"/>
-        <w:rPr/>
-      </w:pPr>
-      <w:r>
-        <w:rPr/>
+        <w:rPr>
+          <w:rFonts w:ascii="Courier New" w:hAnsi="Courier New"/>
+        </w:rPr>
+      </w:pPr>
+      <w:r>
+        <w:rPr>
+          <w:rFonts w:ascii="Courier New" w:hAnsi="Courier New"/>
+        </w:rPr>
+      </w:r>
+    </w:p>
+    <w:p>
+      <w:pPr>
+        <w:pStyle w:val="Normal"/>
+        <w:rPr>
+          <w:rFonts w:ascii="Courier New" w:hAnsi="Courier New"/>
+        </w:rPr>
+      </w:pPr>
+      <w:r>
+        <w:rPr>
+          <w:rFonts w:ascii="Courier New" w:hAnsi="Courier New"/>
+        </w:rPr>
         <w:t xml:space="preserve">Run </w:t>
       </w:r>
       <w:r>
         <w:rPr>
+          <w:rFonts w:ascii="Courier New" w:hAnsi="Courier New"/>
           <w:i/>
         </w:rPr>
         <w:t>cat /etc/hosts</w:t>
       </w:r>
       <w:r>
-        <w:rPr/>
+        <w:rPr>
+          <w:rFonts w:ascii="Courier New" w:hAnsi="Courier New"/>
+        </w:rPr>
         <w:t xml:space="preserve"> to verify that all of the IP addresses and node names are entered correctly. </w:t>
       </w:r>
     </w:p>
@@ -359,6 +471,7 @@
         <w:pStyle w:val="Heading2"/>
         <w:rPr>
           <w:rStyle w:val="Heading2Char"/>
+          <w:rFonts w:ascii="Courier New" w:hAnsi="Courier New"/>
         </w:rPr>
       </w:pPr>
       <w:r>
@@ -378,6 +491,7 @@
       <w:r>
         <w:rPr>
           <w:rStyle w:val="Heading2Char"/>
+          <w:rFonts w:ascii="Courier New" w:hAnsi="Courier New"/>
           <w:b/>
           <w:bCs/>
         </w:rPr>
@@ -387,50 +501,69 @@
     <w:p>
       <w:pPr>
         <w:pStyle w:val="Normal"/>
-        <w:rPr/>
-      </w:pPr>
-      <w:r>
-        <w:rPr/>
+        <w:rPr>
+          <w:rFonts w:ascii="Courier New" w:hAnsi="Courier New"/>
+        </w:rPr>
+      </w:pPr>
+      <w:r>
+        <w:rPr>
+          <w:rFonts w:ascii="Courier New" w:hAnsi="Courier New"/>
+        </w:rPr>
         <w:t xml:space="preserve">Using the adduser program, create a </w:t>
       </w:r>
       <w:r>
         <w:rPr>
+          <w:rFonts w:ascii="Courier New" w:hAnsi="Courier New"/>
           <w:i/>
         </w:rPr>
         <w:t>student</w:t>
       </w:r>
       <w:r>
-        <w:rPr/>
+        <w:rPr>
+          <w:rFonts w:ascii="Courier New" w:hAnsi="Courier New"/>
+        </w:rPr>
         <w:t xml:space="preserve"> user.</w:t>
       </w:r>
     </w:p>
     <w:p>
       <w:pPr>
         <w:pStyle w:val="Normal"/>
-        <w:rPr/>
-      </w:pPr>
-      <w:r>
-        <w:rPr/>
+        <w:rPr>
+          <w:rFonts w:ascii="Courier New" w:hAnsi="Courier New"/>
+        </w:rPr>
+      </w:pPr>
+      <w:r>
+        <w:rPr>
+          <w:rFonts w:ascii="Courier New" w:hAnsi="Courier New"/>
+        </w:rPr>
         <w:t xml:space="preserve">Once this is done, log out as root and re-login as the student. Note that you should repeat the  key procedure above with the student login. </w:t>
       </w:r>
     </w:p>
     <w:p>
       <w:pPr>
         <w:pStyle w:val="Normal"/>
-        <w:rPr/>
-      </w:pPr>
-      <w:r>
-        <w:rPr/>
+        <w:rPr>
+          <w:rFonts w:ascii="Courier New" w:hAnsi="Courier New"/>
+        </w:rPr>
+      </w:pPr>
+      <w:r>
+        <w:rPr>
+          <w:rFonts w:ascii="Courier New" w:hAnsi="Courier New"/>
+        </w:rPr>
         <w:t xml:space="preserve">Repeat this for all of your hadoop cluster nodes. </w:t>
       </w:r>
     </w:p>
     <w:p>
       <w:pPr>
         <w:pStyle w:val="Normal"/>
-        <w:rPr/>
-      </w:pPr>
-      <w:r>
-        <w:rPr/>
+        <w:rPr>
+          <w:rFonts w:ascii="Courier New" w:hAnsi="Courier New"/>
+        </w:rPr>
+      </w:pPr>
+      <w:r>
+        <w:rPr>
+          <w:rFonts w:ascii="Courier New" w:hAnsi="Courier New"/>
+        </w:rPr>
         <w:t xml:space="preserve">Now create another ssh key </w:t>
       </w:r>
     </w:p>
@@ -442,93 +575,128 @@
       <w:r>
         <w:rPr>
           <w:rStyle w:val="Heading2Char"/>
+          <w:rFonts w:ascii="Courier New" w:hAnsi="Courier New"/>
         </w:rPr>
         <w:t>Step 4.</w:t>
       </w:r>
       <w:r>
-        <w:rPr/>
+        <w:rPr>
+          <w:rFonts w:ascii="Courier New" w:hAnsi="Courier New"/>
+        </w:rPr>
         <w:t xml:space="preserve"> Create a shell function cdo() as follows:</w:t>
       </w:r>
     </w:p>
     <w:p>
       <w:pPr>
         <w:pStyle w:val="Normal"/>
-        <w:rPr/>
-      </w:pPr>
-      <w:r>
-        <w:rPr/>
+        <w:rPr>
+          <w:rFonts w:ascii="Courier New" w:hAnsi="Courier New"/>
+        </w:rPr>
+      </w:pPr>
+      <w:r>
+        <w:rPr>
+          <w:rFonts w:ascii="Courier New" w:hAnsi="Courier New"/>
+        </w:rPr>
         <w:t xml:space="preserve"># </w:t>
       </w:r>
-      <w:bookmarkStart w:id="0" w:name="OLE_LINK1"/>
-      <w:bookmarkStart w:id="1" w:name="OLE_LINK2"/>
-      <w:r>
-        <w:rPr/>
+      <w:bookmarkStart w:id="0" w:name="OLE_LINK2"/>
+      <w:bookmarkStart w:id="1" w:name="OLE_LINK1"/>
+      <w:r>
+        <w:rPr>
+          <w:rFonts w:ascii="Courier New" w:hAnsi="Courier New"/>
+        </w:rPr>
         <w:t xml:space="preserve">cdo() { for n in {1..4}; do ssh hadoop-${n} $@; done; </w:t>
       </w:r>
       <w:bookmarkEnd w:id="0"/>
       <w:bookmarkEnd w:id="1"/>
       <w:r>
-        <w:rPr/>
+        <w:rPr>
+          <w:rFonts w:ascii="Courier New" w:hAnsi="Courier New"/>
+        </w:rPr>
         <w:t>}</w:t>
       </w:r>
     </w:p>
     <w:p>
       <w:pPr>
         <w:pStyle w:val="Normal"/>
-        <w:rPr/>
-      </w:pPr>
-      <w:r>
-        <w:rPr/>
+        <w:rPr>
+          <w:rFonts w:ascii="Courier New" w:hAnsi="Courier New"/>
+        </w:rPr>
+      </w:pPr>
+      <w:r>
+        <w:rPr>
+          <w:rFonts w:ascii="Courier New" w:hAnsi="Courier New"/>
+        </w:rPr>
         <w:t>This will allow you to run commands on all nodes rather than having to do</w:t>
       </w:r>
     </w:p>
     <w:p>
       <w:pPr>
         <w:pStyle w:val="Normal"/>
-        <w:rPr/>
-      </w:pPr>
-      <w:r>
-        <w:rPr/>
+        <w:rPr>
+          <w:rFonts w:ascii="Courier New" w:hAnsi="Courier New"/>
+        </w:rPr>
+      </w:pPr>
+      <w:r>
+        <w:rPr>
+          <w:rFonts w:ascii="Courier New" w:hAnsi="Courier New"/>
+        </w:rPr>
         <w:t xml:space="preserve">Individual ssh commands. </w:t>
       </w:r>
     </w:p>
     <w:p>
       <w:pPr>
         <w:pStyle w:val="Normal"/>
-        <w:rPr/>
-      </w:pPr>
-      <w:r>
-        <w:rPr/>
+        <w:rPr>
+          <w:rFonts w:ascii="Courier New" w:hAnsi="Courier New"/>
+        </w:rPr>
+      </w:pPr>
+      <w:r>
+        <w:rPr>
+          <w:rFonts w:ascii="Courier New" w:hAnsi="Courier New"/>
+        </w:rPr>
         <w:t>For example:</w:t>
       </w:r>
     </w:p>
     <w:p>
       <w:pPr>
         <w:pStyle w:val="Normal"/>
-        <w:rPr/>
-      </w:pPr>
-      <w:r>
-        <w:rPr/>
+        <w:rPr>
+          <w:rFonts w:ascii="Courier New" w:hAnsi="Courier New"/>
+        </w:rPr>
+      </w:pPr>
+      <w:r>
+        <w:rPr>
+          <w:rFonts w:ascii="Courier New" w:hAnsi="Courier New"/>
+        </w:rPr>
         <w:t># cdo tail –n20 /var/log/messages</w:t>
       </w:r>
     </w:p>
     <w:p>
       <w:pPr>
         <w:pStyle w:val="Normal"/>
-        <w:rPr/>
-      </w:pPr>
-      <w:r>
-        <w:rPr/>
+        <w:rPr>
+          <w:rFonts w:ascii="Courier New" w:hAnsi="Courier New"/>
+        </w:rPr>
+      </w:pPr>
+      <w:r>
+        <w:rPr>
+          <w:rFonts w:ascii="Courier New" w:hAnsi="Courier New"/>
+        </w:rPr>
         <w:t xml:space="preserve">Will print out the last 20 lines of the messages file for each node. </w:t>
       </w:r>
     </w:p>
     <w:p>
       <w:pPr>
         <w:pStyle w:val="Normal"/>
-        <w:rPr/>
-      </w:pPr>
-      <w:r>
-        <w:rPr/>
+        <w:rPr>
+          <w:rFonts w:ascii="Courier New" w:hAnsi="Courier New"/>
+        </w:rPr>
+      </w:pPr>
+      <w:r>
+        <w:rPr>
+          <w:rFonts w:ascii="Courier New" w:hAnsi="Courier New"/>
+        </w:rPr>
       </w:r>
     </w:p>
     <w:p>
@@ -539,21 +707,28 @@
       <w:r>
         <w:rPr>
           <w:rStyle w:val="Heading2Char"/>
+          <w:rFonts w:ascii="Courier New" w:hAnsi="Courier New"/>
         </w:rPr>
         <w:t xml:space="preserve">Step 5.  </w:t>
       </w:r>
       <w:r>
-        <w:rPr/>
+        <w:rPr>
+          <w:rFonts w:ascii="Courier New" w:hAnsi="Courier New"/>
+        </w:rPr>
         <w:t xml:space="preserve">Install Parallel SSH.  </w:t>
       </w:r>
     </w:p>
     <w:p>
       <w:pPr>
         <w:pStyle w:val="Normal"/>
-        <w:rPr/>
-      </w:pPr>
-      <w:r>
-        <w:rPr/>
+        <w:rPr>
+          <w:rFonts w:ascii="Courier New" w:hAnsi="Courier New"/>
+        </w:rPr>
+      </w:pPr>
+      <w:r>
+        <w:rPr>
+          <w:rFonts w:ascii="Courier New" w:hAnsi="Courier New"/>
+        </w:rPr>
         <w:t xml:space="preserve">Click on the following link to obtain instructions for installing Parallel SShy on a CentOS system. </w:t>
       </w:r>
     </w:p>
@@ -566,6 +741,7 @@
         <w:r>
           <w:rPr>
             <w:rStyle w:val="InternetLink"/>
+            <w:rFonts w:ascii="Courier New" w:hAnsi="Courier New"/>
           </w:rPr>
           <w:t>https://www.cyberciti.biz/cloud-computing/how-to-use-pssh-parallel-ssh-program-on-linux-unix/attachment/howto-install-pssh-on-rhel-redhat-centos-linux/</w:t>
         </w:r>
@@ -574,19 +750,27 @@
     <w:p>
       <w:pPr>
         <w:pStyle w:val="Normal"/>
-        <w:rPr/>
-      </w:pPr>
-      <w:r>
-        <w:rPr/>
-      </w:r>
-    </w:p>
-    <w:p>
-      <w:pPr>
-        <w:pStyle w:val="Normal"/>
-        <w:rPr/>
-      </w:pPr>
-      <w:r>
-        <w:rPr/>
+        <w:rPr>
+          <w:rFonts w:ascii="Courier New" w:hAnsi="Courier New"/>
+        </w:rPr>
+      </w:pPr>
+      <w:r>
+        <w:rPr>
+          <w:rFonts w:ascii="Courier New" w:hAnsi="Courier New"/>
+        </w:rPr>
+      </w:r>
+    </w:p>
+    <w:p>
+      <w:pPr>
+        <w:pStyle w:val="Normal"/>
+        <w:rPr>
+          <w:rFonts w:ascii="Courier New" w:hAnsi="Courier New"/>
+        </w:rPr>
+      </w:pPr>
+      <w:r>
+        <w:rPr>
+          <w:rFonts w:ascii="Courier New" w:hAnsi="Courier New"/>
+        </w:rPr>
         <w:t xml:space="preserve">Click on the following link to obtain instructions for installing Parallel SSH on an Ubuntu system. </w:t>
       </w:r>
     </w:p>
@@ -599,6 +783,7 @@
         <w:r>
           <w:rPr>
             <w:rStyle w:val="InternetLink"/>
+            <w:rFonts w:ascii="Courier New" w:hAnsi="Courier New"/>
           </w:rPr>
           <w:t>https://www.cyberciti.biz/cloud-computing/how-to-use-pssh-parallel-ssh-program-on-linux-unix/attachment/howto-install-pssh-on-debian-ubuntu-linux/</w:t>
         </w:r>
@@ -607,19 +792,27 @@
     <w:p>
       <w:pPr>
         <w:pStyle w:val="Normal"/>
-        <w:rPr/>
-      </w:pPr>
-      <w:r>
-        <w:rPr/>
-      </w:r>
-    </w:p>
-    <w:p>
-      <w:pPr>
-        <w:pStyle w:val="Normal"/>
-        <w:rPr/>
-      </w:pPr>
-      <w:r>
-        <w:rPr/>
+        <w:rPr>
+          <w:rFonts w:ascii="Courier New" w:hAnsi="Courier New"/>
+        </w:rPr>
+      </w:pPr>
+      <w:r>
+        <w:rPr>
+          <w:rFonts w:ascii="Courier New" w:hAnsi="Courier New"/>
+        </w:rPr>
+      </w:r>
+    </w:p>
+    <w:p>
+      <w:pPr>
+        <w:pStyle w:val="Normal"/>
+        <w:rPr>
+          <w:rFonts w:ascii="Courier New" w:hAnsi="Courier New"/>
+        </w:rPr>
+      </w:pPr>
+      <w:r>
+        <w:rPr>
+          <w:rFonts w:ascii="Courier New" w:hAnsi="Courier New"/>
+        </w:rPr>
         <w:t xml:space="preserve">Here are some examples of using pssh.  </w:t>
       </w:r>
     </w:p>
@@ -628,10 +821,10 @@
         <w:tblStyle w:val="TableGrid"/>
         <w:tblW w:w="9576" w:type="dxa"/>
         <w:jc w:val="left"/>
-        <w:tblInd w:w="-5" w:type="dxa"/>
+        <w:tblInd w:w="-10" w:type="dxa"/>
         <w:tblCellMar>
           <w:top w:w="0" w:type="dxa"/>
-          <w:left w:w="103" w:type="dxa"/>
+          <w:left w:w="98" w:type="dxa"/>
           <w:bottom w:w="0" w:type="dxa"/>
           <w:right w:w="108" w:type="dxa"/>
         </w:tblCellMar>
@@ -648,17 +841,21 @@
             <w:tcBorders/>
             <w:shd w:fill="auto" w:val="clear"/>
             <w:tcMar>
-              <w:left w:w="103" w:type="dxa"/>
+              <w:left w:w="98" w:type="dxa"/>
             </w:tcMar>
           </w:tcPr>
           <w:p>
             <w:pPr>
               <w:pStyle w:val="Normal"/>
               <w:spacing w:lineRule="auto" w:line="240" w:before="0" w:after="0"/>
-              <w:rPr/>
-            </w:pPr>
-            <w:r>
-              <w:rPr/>
+              <w:rPr>
+                <w:rFonts w:ascii="Courier New" w:hAnsi="Courier New"/>
+              </w:rPr>
+            </w:pPr>
+            <w:r>
+              <w:rPr>
+                <w:rFonts w:ascii="Courier New" w:hAnsi="Courier New"/>
+              </w:rPr>
               <w:t xml:space="preserve">pssh -H "node1 node2 node3" /usr/sbin/service sshd status </w:t>
             </w:r>
           </w:p>
@@ -666,10 +863,14 @@
             <w:pPr>
               <w:pStyle w:val="Normal"/>
               <w:spacing w:lineRule="auto" w:line="240" w:before="0" w:after="0"/>
-              <w:rPr/>
-            </w:pPr>
-            <w:r>
-              <w:rPr/>
+              <w:rPr>
+                <w:rFonts w:ascii="Courier New" w:hAnsi="Courier New"/>
+              </w:rPr>
+            </w:pPr>
+            <w:r>
+              <w:rPr>
+                <w:rFonts w:ascii="Courier New" w:hAnsi="Courier New"/>
+              </w:rPr>
               <w:t>[1] 14:57:41 [SUCCESS] hadoop-1</w:t>
             </w:r>
           </w:p>
@@ -677,10 +878,14 @@
             <w:pPr>
               <w:pStyle w:val="Normal"/>
               <w:spacing w:lineRule="auto" w:line="240" w:before="0" w:after="0"/>
-              <w:rPr/>
-            </w:pPr>
-            <w:r>
-              <w:rPr/>
+              <w:rPr>
+                <w:rFonts w:ascii="Courier New" w:hAnsi="Courier New"/>
+              </w:rPr>
+            </w:pPr>
+            <w:r>
+              <w:rPr>
+                <w:rFonts w:ascii="Courier New" w:hAnsi="Courier New"/>
+              </w:rPr>
               <w:t>[2] 14:57:41 [SUCCESS] hadoolp-2</w:t>
             </w:r>
           </w:p>
@@ -688,10 +893,14 @@
             <w:pPr>
               <w:pStyle w:val="Normal"/>
               <w:spacing w:lineRule="auto" w:line="240" w:before="0" w:after="0"/>
-              <w:rPr/>
-            </w:pPr>
-            <w:r>
-              <w:rPr/>
+              <w:rPr>
+                <w:rFonts w:ascii="Courier New" w:hAnsi="Courier New"/>
+              </w:rPr>
+            </w:pPr>
+            <w:r>
+              <w:rPr>
+                <w:rFonts w:ascii="Courier New" w:hAnsi="Courier New"/>
+              </w:rPr>
               <w:t>[3] 14:57:41 [SUCCESS] hadoop-3</w:t>
             </w:r>
           </w:p>
@@ -699,20 +908,28 @@
             <w:pPr>
               <w:pStyle w:val="Normal"/>
               <w:spacing w:lineRule="auto" w:line="240" w:before="0" w:after="0"/>
-              <w:rPr/>
-            </w:pPr>
-            <w:r>
-              <w:rPr/>
-            </w:r>
-          </w:p>
-          <w:p>
-            <w:pPr>
-              <w:pStyle w:val="Normal"/>
-              <w:spacing w:lineRule="auto" w:line="240" w:before="0" w:after="0"/>
-              <w:rPr/>
-            </w:pPr>
-            <w:r>
-              <w:rPr/>
+              <w:rPr>
+                <w:rFonts w:ascii="Courier New" w:hAnsi="Courier New"/>
+              </w:rPr>
+            </w:pPr>
+            <w:r>
+              <w:rPr>
+                <w:rFonts w:ascii="Courier New" w:hAnsi="Courier New"/>
+              </w:rPr>
+            </w:r>
+          </w:p>
+          <w:p>
+            <w:pPr>
+              <w:pStyle w:val="Normal"/>
+              <w:spacing w:lineRule="auto" w:line="240" w:before="0" w:after="0"/>
+              <w:rPr>
+                <w:rFonts w:ascii="Courier New" w:hAnsi="Courier New"/>
+              </w:rPr>
+            </w:pPr>
+            <w:r>
+              <w:rPr>
+                <w:rFonts w:ascii="Courier New" w:hAnsi="Courier New"/>
+              </w:rPr>
               <w:t># echo -e "hadoop-1\nhadoop-2\nhadoop-3" &gt;cluster_hosts.txt</w:t>
             </w:r>
           </w:p>
@@ -720,10 +937,14 @@
             <w:pPr>
               <w:pStyle w:val="Normal"/>
               <w:spacing w:lineRule="auto" w:line="240" w:before="0" w:after="0"/>
-              <w:rPr/>
-            </w:pPr>
-            <w:r>
-              <w:rPr/>
+              <w:rPr>
+                <w:rFonts w:ascii="Courier New" w:hAnsi="Courier New"/>
+              </w:rPr>
+            </w:pPr>
+            <w:r>
+              <w:rPr>
+                <w:rFonts w:ascii="Courier New" w:hAnsi="Courier New"/>
+              </w:rPr>
               <w:t># pssh -h clusterhosts.txt service sshd status</w:t>
             </w:r>
           </w:p>
@@ -731,10 +952,14 @@
             <w:pPr>
               <w:pStyle w:val="Normal"/>
               <w:spacing w:lineRule="auto" w:line="240" w:before="0" w:after="0"/>
-              <w:rPr/>
-            </w:pPr>
-            <w:r>
-              <w:rPr/>
+              <w:rPr>
+                <w:rFonts w:ascii="Courier New" w:hAnsi="Courier New"/>
+              </w:rPr>
+            </w:pPr>
+            <w:r>
+              <w:rPr>
+                <w:rFonts w:ascii="Courier New" w:hAnsi="Courier New"/>
+              </w:rPr>
               <w:t>[1] 14:58:42 [SUCCESS] hadoop-1</w:t>
             </w:r>
           </w:p>
@@ -742,10 +967,14 @@
             <w:pPr>
               <w:pStyle w:val="Normal"/>
               <w:spacing w:lineRule="auto" w:line="240" w:before="0" w:after="0"/>
-              <w:rPr/>
-            </w:pPr>
-            <w:r>
-              <w:rPr/>
+              <w:rPr>
+                <w:rFonts w:ascii="Courier New" w:hAnsi="Courier New"/>
+              </w:rPr>
+            </w:pPr>
+            <w:r>
+              <w:rPr>
+                <w:rFonts w:ascii="Courier New" w:hAnsi="Courier New"/>
+              </w:rPr>
               <w:t>[2] 14:58:42 [SUCCESS] hadoop-2</w:t>
             </w:r>
           </w:p>
@@ -753,10 +982,14 @@
             <w:pPr>
               <w:pStyle w:val="Normal"/>
               <w:spacing w:lineRule="auto" w:line="240" w:before="0" w:after="0"/>
-              <w:rPr/>
-            </w:pPr>
-            <w:r>
-              <w:rPr/>
+              <w:rPr>
+                <w:rFonts w:ascii="Courier New" w:hAnsi="Courier New"/>
+              </w:rPr>
+            </w:pPr>
+            <w:r>
+              <w:rPr>
+                <w:rFonts w:ascii="Courier New" w:hAnsi="Courier New"/>
+              </w:rPr>
               <w:t>[3] 14:58:42 [SUCCESS] hadoop-3</w:t>
             </w:r>
           </w:p>
@@ -764,20 +997,28 @@
             <w:pPr>
               <w:pStyle w:val="Normal"/>
               <w:spacing w:lineRule="auto" w:line="240" w:before="0" w:after="0"/>
-              <w:rPr/>
-            </w:pPr>
-            <w:r>
-              <w:rPr/>
-            </w:r>
-          </w:p>
-          <w:p>
-            <w:pPr>
-              <w:pStyle w:val="Normal"/>
-              <w:spacing w:lineRule="auto" w:line="240" w:before="0" w:after="0"/>
-              <w:rPr/>
-            </w:pPr>
-            <w:r>
-              <w:rPr/>
+              <w:rPr>
+                <w:rFonts w:ascii="Courier New" w:hAnsi="Courier New"/>
+              </w:rPr>
+            </w:pPr>
+            <w:r>
+              <w:rPr>
+                <w:rFonts w:ascii="Courier New" w:hAnsi="Courier New"/>
+              </w:rPr>
+            </w:r>
+          </w:p>
+          <w:p>
+            <w:pPr>
+              <w:pStyle w:val="Normal"/>
+              <w:spacing w:lineRule="auto" w:line="240" w:before="0" w:after="0"/>
+              <w:rPr>
+                <w:rFonts w:ascii="Courier New" w:hAnsi="Courier New"/>
+              </w:rPr>
+            </w:pPr>
+            <w:r>
+              <w:rPr>
+                <w:rFonts w:ascii="Courier New" w:hAnsi="Courier New"/>
+              </w:rPr>
               <w:t xml:space="preserve">The –I option returns the standard out or standard error rather than the </w:t>
             </w:r>
           </w:p>
@@ -785,10 +1026,14 @@
             <w:pPr>
               <w:pStyle w:val="Normal"/>
               <w:spacing w:lineRule="auto" w:line="240" w:before="0" w:after="0"/>
-              <w:rPr/>
-            </w:pPr>
-            <w:r>
-              <w:rPr/>
+              <w:rPr>
+                <w:rFonts w:ascii="Courier New" w:hAnsi="Courier New"/>
+              </w:rPr>
+            </w:pPr>
+            <w:r>
+              <w:rPr>
+                <w:rFonts w:ascii="Courier New" w:hAnsi="Courier New"/>
+              </w:rPr>
               <w:t xml:space="preserve">return status code. </w:t>
             </w:r>
           </w:p>
@@ -796,20 +1041,28 @@
             <w:pPr>
               <w:pStyle w:val="Normal"/>
               <w:spacing w:lineRule="auto" w:line="240" w:before="0" w:after="0"/>
-              <w:rPr/>
-            </w:pPr>
-            <w:r>
-              <w:rPr/>
-            </w:r>
-          </w:p>
-          <w:p>
-            <w:pPr>
-              <w:pStyle w:val="Normal"/>
-              <w:spacing w:lineRule="auto" w:line="240" w:before="0" w:after="0"/>
-              <w:rPr/>
-            </w:pPr>
-            <w:r>
-              <w:rPr/>
+              <w:rPr>
+                <w:rFonts w:ascii="Courier New" w:hAnsi="Courier New"/>
+              </w:rPr>
+            </w:pPr>
+            <w:r>
+              <w:rPr>
+                <w:rFonts w:ascii="Courier New" w:hAnsi="Courier New"/>
+              </w:rPr>
+            </w:r>
+          </w:p>
+          <w:p>
+            <w:pPr>
+              <w:pStyle w:val="Normal"/>
+              <w:spacing w:lineRule="auto" w:line="240" w:before="0" w:after="0"/>
+              <w:rPr>
+                <w:rFonts w:ascii="Courier New" w:hAnsi="Courier New"/>
+              </w:rPr>
+            </w:pPr>
+            <w:r>
+              <w:rPr>
+                <w:rFonts w:ascii="Courier New" w:hAnsi="Courier New"/>
+              </w:rPr>
               <w:t># pssh -ih clusterhosts.txt rpm -q pssh</w:t>
             </w:r>
           </w:p>
@@ -817,10 +1070,14 @@
             <w:pPr>
               <w:pStyle w:val="Normal"/>
               <w:spacing w:lineRule="auto" w:line="240" w:before="0" w:after="0"/>
-              <w:rPr/>
-            </w:pPr>
-            <w:r>
-              <w:rPr/>
+              <w:rPr>
+                <w:rFonts w:ascii="Courier New" w:hAnsi="Courier New"/>
+              </w:rPr>
+            </w:pPr>
+            <w:r>
+              <w:rPr>
+                <w:rFonts w:ascii="Courier New" w:hAnsi="Courier New"/>
+              </w:rPr>
               <w:t>[1] 14:50:51 [SUCCESS] hadoop-1</w:t>
             </w:r>
           </w:p>
@@ -828,10 +1085,14 @@
             <w:pPr>
               <w:pStyle w:val="Normal"/>
               <w:spacing w:lineRule="auto" w:line="240" w:before="0" w:after="0"/>
-              <w:rPr/>
-            </w:pPr>
-            <w:r>
-              <w:rPr/>
+              <w:rPr>
+                <w:rFonts w:ascii="Courier New" w:hAnsi="Courier New"/>
+              </w:rPr>
+            </w:pPr>
+            <w:r>
+              <w:rPr>
+                <w:rFonts w:ascii="Courier New" w:hAnsi="Courier New"/>
+              </w:rPr>
               <w:t>pssh-2.2.2-1.el6.noarch</w:t>
             </w:r>
           </w:p>
@@ -839,10 +1100,14 @@
             <w:pPr>
               <w:pStyle w:val="Normal"/>
               <w:spacing w:lineRule="auto" w:line="240" w:before="0" w:after="0"/>
-              <w:rPr/>
-            </w:pPr>
-            <w:r>
-              <w:rPr/>
+              <w:rPr>
+                <w:rFonts w:ascii="Courier New" w:hAnsi="Courier New"/>
+              </w:rPr>
+            </w:pPr>
+            <w:r>
+              <w:rPr>
+                <w:rFonts w:ascii="Courier New" w:hAnsi="Courier New"/>
+              </w:rPr>
               <w:t>[2] 14:50:51 [FAILURE] hadoop-3  Exited with error code 1</w:t>
             </w:r>
           </w:p>
@@ -850,10 +1115,14 @@
             <w:pPr>
               <w:pStyle w:val="Normal"/>
               <w:spacing w:lineRule="auto" w:line="240" w:before="0" w:after="0"/>
-              <w:rPr/>
-            </w:pPr>
-            <w:r>
-              <w:rPr/>
+              <w:rPr>
+                <w:rFonts w:ascii="Courier New" w:hAnsi="Courier New"/>
+              </w:rPr>
+            </w:pPr>
+            <w:r>
+              <w:rPr>
+                <w:rFonts w:ascii="Courier New" w:hAnsi="Courier New"/>
+              </w:rPr>
               <w:t>package pssh is not installed</w:t>
             </w:r>
           </w:p>
@@ -861,10 +1130,14 @@
             <w:pPr>
               <w:pStyle w:val="Normal"/>
               <w:spacing w:lineRule="auto" w:line="240" w:before="0" w:after="0"/>
-              <w:rPr/>
-            </w:pPr>
-            <w:r>
-              <w:rPr/>
+              <w:rPr>
+                <w:rFonts w:ascii="Courier New" w:hAnsi="Courier New"/>
+              </w:rPr>
+            </w:pPr>
+            <w:r>
+              <w:rPr>
+                <w:rFonts w:ascii="Courier New" w:hAnsi="Courier New"/>
+              </w:rPr>
               <w:t>[3] 14:50:51 [SUCCESS] hadoop-2</w:t>
             </w:r>
           </w:p>
@@ -872,10 +1145,14 @@
             <w:pPr>
               <w:pStyle w:val="Normal"/>
               <w:spacing w:lineRule="auto" w:line="240" w:before="0" w:after="0"/>
-              <w:rPr/>
-            </w:pPr>
-            <w:r>
-              <w:rPr/>
+              <w:rPr>
+                <w:rFonts w:ascii="Courier New" w:hAnsi="Courier New"/>
+              </w:rPr>
+            </w:pPr>
+            <w:r>
+              <w:rPr>
+                <w:rFonts w:ascii="Courier New" w:hAnsi="Courier New"/>
+              </w:rPr>
               <w:t>pssh-2.2.2-1.el6.noarch</w:t>
             </w:r>
           </w:p>
@@ -885,19 +1162,27 @@
     <w:p>
       <w:pPr>
         <w:pStyle w:val="Normal"/>
-        <w:rPr/>
-      </w:pPr>
-      <w:r>
-        <w:rPr/>
-      </w:r>
-    </w:p>
-    <w:p>
-      <w:pPr>
-        <w:pStyle w:val="Normal"/>
-        <w:rPr/>
-      </w:pPr>
-      <w:r>
-        <w:rPr/>
+        <w:rPr>
+          <w:rFonts w:ascii="Courier New" w:hAnsi="Courier New"/>
+        </w:rPr>
+      </w:pPr>
+      <w:r>
+        <w:rPr>
+          <w:rFonts w:ascii="Courier New" w:hAnsi="Courier New"/>
+        </w:rPr>
+      </w:r>
+    </w:p>
+    <w:p>
+      <w:pPr>
+        <w:pStyle w:val="Normal"/>
+        <w:rPr>
+          <w:rFonts w:ascii="Courier New" w:hAnsi="Courier New"/>
+        </w:rPr>
+      </w:pPr>
+      <w:r>
+        <w:rPr>
+          <w:rFonts w:ascii="Courier New" w:hAnsi="Courier New"/>
+        </w:rPr>
         <w:t>Test that pssh is installed successfully.</w:t>
       </w:r>
     </w:p>
@@ -906,10 +1191,10 @@
         <w:tblStyle w:val="TableGrid"/>
         <w:tblW w:w="9576" w:type="dxa"/>
         <w:jc w:val="left"/>
-        <w:tblInd w:w="-5" w:type="dxa"/>
+        <w:tblInd w:w="-10" w:type="dxa"/>
         <w:tblCellMar>
           <w:top w:w="0" w:type="dxa"/>
-          <w:left w:w="103" w:type="dxa"/>
+          <w:left w:w="98" w:type="dxa"/>
           <w:bottom w:w="0" w:type="dxa"/>
           <w:right w:w="108" w:type="dxa"/>
         </w:tblCellMar>
@@ -926,27 +1211,35 @@
             <w:tcBorders/>
             <w:shd w:fill="auto" w:val="clear"/>
             <w:tcMar>
-              <w:left w:w="103" w:type="dxa"/>
+              <w:left w:w="98" w:type="dxa"/>
             </w:tcMar>
           </w:tcPr>
           <w:p>
             <w:pPr>
               <w:pStyle w:val="Normal"/>
               <w:spacing w:lineRule="auto" w:line="240" w:before="0" w:after="0"/>
-              <w:rPr/>
-            </w:pPr>
-            <w:r>
-              <w:rPr/>
-            </w:r>
-          </w:p>
-          <w:p>
-            <w:pPr>
-              <w:pStyle w:val="Normal"/>
-              <w:spacing w:lineRule="auto" w:line="240" w:before="0" w:after="0"/>
-              <w:rPr/>
-            </w:pPr>
-            <w:r>
-              <w:rPr/>
+              <w:rPr>
+                <w:rFonts w:ascii="Courier New" w:hAnsi="Courier New"/>
+              </w:rPr>
+            </w:pPr>
+            <w:r>
+              <w:rPr>
+                <w:rFonts w:ascii="Courier New" w:hAnsi="Courier New"/>
+              </w:rPr>
+            </w:r>
+          </w:p>
+          <w:p>
+            <w:pPr>
+              <w:pStyle w:val="Normal"/>
+              <w:spacing w:lineRule="auto" w:line="240" w:before="0" w:after="0"/>
+              <w:rPr>
+                <w:rFonts w:ascii="Courier New" w:hAnsi="Courier New"/>
+              </w:rPr>
+            </w:pPr>
+            <w:r>
+              <w:rPr>
+                <w:rFonts w:ascii="Courier New" w:hAnsi="Courier New"/>
+              </w:rPr>
               <w:t xml:space="preserve">This creates a file called pssh-hosts with the hostnames of your nodes. </w:t>
             </w:r>
           </w:p>
@@ -954,10 +1247,14 @@
             <w:pPr>
               <w:pStyle w:val="Normal"/>
               <w:spacing w:lineRule="auto" w:line="240" w:before="0" w:after="0"/>
-              <w:rPr/>
-            </w:pPr>
-            <w:r>
-              <w:rPr/>
+              <w:rPr>
+                <w:rFonts w:ascii="Courier New" w:hAnsi="Courier New"/>
+              </w:rPr>
+            </w:pPr>
+            <w:r>
+              <w:rPr>
+                <w:rFonts w:ascii="Courier New" w:hAnsi="Courier New"/>
+              </w:rPr>
               <w:t># echo "hadoop-2</w:t>
             </w:r>
           </w:p>
@@ -965,10 +1262,14 @@
             <w:pPr>
               <w:pStyle w:val="Normal"/>
               <w:spacing w:lineRule="auto" w:line="240" w:before="0" w:after="0"/>
-              <w:rPr/>
-            </w:pPr>
-            <w:r>
-              <w:rPr/>
+              <w:rPr>
+                <w:rFonts w:ascii="Courier New" w:hAnsi="Courier New"/>
+              </w:rPr>
+            </w:pPr>
+            <w:r>
+              <w:rPr>
+                <w:rFonts w:ascii="Courier New" w:hAnsi="Courier New"/>
+              </w:rPr>
               <w:t>&gt;  hadoop-22</w:t>
             </w:r>
           </w:p>
@@ -976,10 +1277,14 @@
             <w:pPr>
               <w:pStyle w:val="Normal"/>
               <w:spacing w:lineRule="auto" w:line="240" w:before="0" w:after="0"/>
-              <w:rPr/>
-            </w:pPr>
-            <w:r>
-              <w:rPr/>
+              <w:rPr>
+                <w:rFonts w:ascii="Courier New" w:hAnsi="Courier New"/>
+              </w:rPr>
+            </w:pPr>
+            <w:r>
+              <w:rPr>
+                <w:rFonts w:ascii="Courier New" w:hAnsi="Courier New"/>
+              </w:rPr>
               <w:t>&gt; hadoop-3 " &gt; /root/pssh-hosts</w:t>
             </w:r>
           </w:p>
@@ -987,20 +1292,28 @@
             <w:pPr>
               <w:pStyle w:val="Normal"/>
               <w:spacing w:lineRule="auto" w:line="240" w:before="0" w:after="0"/>
-              <w:rPr/>
-            </w:pPr>
-            <w:r>
-              <w:rPr/>
-            </w:r>
-          </w:p>
-          <w:p>
-            <w:pPr>
-              <w:pStyle w:val="Normal"/>
-              <w:spacing w:lineRule="auto" w:line="240" w:before="0" w:after="0"/>
-              <w:rPr/>
-            </w:pPr>
-            <w:r>
-              <w:rPr/>
+              <w:rPr>
+                <w:rFonts w:ascii="Courier New" w:hAnsi="Courier New"/>
+              </w:rPr>
+            </w:pPr>
+            <w:r>
+              <w:rPr>
+                <w:rFonts w:ascii="Courier New" w:hAnsi="Courier New"/>
+              </w:rPr>
+            </w:r>
+          </w:p>
+          <w:p>
+            <w:pPr>
+              <w:pStyle w:val="Normal"/>
+              <w:spacing w:lineRule="auto" w:line="240" w:before="0" w:after="0"/>
+              <w:rPr>
+                <w:rFonts w:ascii="Courier New" w:hAnsi="Courier New"/>
+              </w:rPr>
+            </w:pPr>
+            <w:r>
+              <w:rPr>
+                <w:rFonts w:ascii="Courier New" w:hAnsi="Courier New"/>
+              </w:rPr>
               <w:t>Create an alias called allnodes that will run pssh on the hosts in the pssh-hosts file.</w:t>
             </w:r>
           </w:p>
@@ -1008,10 +1321,14 @@
             <w:pPr>
               <w:pStyle w:val="Normal"/>
               <w:spacing w:lineRule="auto" w:line="240" w:before="0" w:after="0"/>
-              <w:rPr/>
-            </w:pPr>
-            <w:r>
-              <w:rPr/>
+              <w:rPr>
+                <w:rFonts w:ascii="Courier New" w:hAnsi="Courier New"/>
+              </w:rPr>
+            </w:pPr>
+            <w:r>
+              <w:rPr>
+                <w:rFonts w:ascii="Courier New" w:hAnsi="Courier New"/>
+              </w:rPr>
               <w:t># alias allnodes="pssh -h /root/pssh-hosts"</w:t>
             </w:r>
           </w:p>
@@ -1019,20 +1336,28 @@
             <w:pPr>
               <w:pStyle w:val="Normal"/>
               <w:spacing w:lineRule="auto" w:line="240" w:before="0" w:after="0"/>
-              <w:rPr/>
-            </w:pPr>
-            <w:r>
-              <w:rPr/>
-            </w:r>
-          </w:p>
-          <w:p>
-            <w:pPr>
-              <w:pStyle w:val="Normal"/>
-              <w:spacing w:lineRule="auto" w:line="240" w:before="0" w:after="0"/>
-              <w:rPr/>
-            </w:pPr>
-            <w:r>
-              <w:rPr/>
+              <w:rPr>
+                <w:rFonts w:ascii="Courier New" w:hAnsi="Courier New"/>
+              </w:rPr>
+            </w:pPr>
+            <w:r>
+              <w:rPr>
+                <w:rFonts w:ascii="Courier New" w:hAnsi="Courier New"/>
+              </w:rPr>
+            </w:r>
+          </w:p>
+          <w:p>
+            <w:pPr>
+              <w:pStyle w:val="Normal"/>
+              <w:spacing w:lineRule="auto" w:line="240" w:before="0" w:after="0"/>
+              <w:rPr>
+                <w:rFonts w:ascii="Courier New" w:hAnsi="Courier New"/>
+              </w:rPr>
+            </w:pPr>
+            <w:r>
+              <w:rPr>
+                <w:rFonts w:ascii="Courier New" w:hAnsi="Courier New"/>
+              </w:rPr>
               <w:t># allnodes ip addr list</w:t>
             </w:r>
           </w:p>
@@ -1040,10 +1365,14 @@
             <w:pPr>
               <w:pStyle w:val="Normal"/>
               <w:spacing w:lineRule="auto" w:line="240" w:before="0" w:after="0"/>
-              <w:rPr/>
-            </w:pPr>
-            <w:r>
-              <w:rPr/>
+              <w:rPr>
+                <w:rFonts w:ascii="Courier New" w:hAnsi="Courier New"/>
+              </w:rPr>
+            </w:pPr>
+            <w:r>
+              <w:rPr>
+                <w:rFonts w:ascii="Courier New" w:hAnsi="Courier New"/>
+              </w:rPr>
               <w:t>[1] 18:11:28 [SUCCESS] hadoop-1</w:t>
             </w:r>
           </w:p>
@@ -1051,10 +1380,14 @@
             <w:pPr>
               <w:pStyle w:val="Normal"/>
               <w:spacing w:lineRule="auto" w:line="240" w:before="0" w:after="0"/>
-              <w:rPr/>
-            </w:pPr>
-            <w:r>
-              <w:rPr/>
+              <w:rPr>
+                <w:rFonts w:ascii="Courier New" w:hAnsi="Courier New"/>
+              </w:rPr>
+            </w:pPr>
+            <w:r>
+              <w:rPr>
+                <w:rFonts w:ascii="Courier New" w:hAnsi="Courier New"/>
+              </w:rPr>
               <w:t>[2] 18:11:28 [SUCCESS] hadoop-2</w:t>
             </w:r>
           </w:p>
@@ -1062,10 +1395,14 @@
             <w:pPr>
               <w:pStyle w:val="Normal"/>
               <w:spacing w:lineRule="auto" w:line="240" w:before="0" w:after="0"/>
-              <w:rPr/>
-            </w:pPr>
-            <w:r>
-              <w:rPr/>
+              <w:rPr>
+                <w:rFonts w:ascii="Courier New" w:hAnsi="Courier New"/>
+              </w:rPr>
+            </w:pPr>
+            <w:r>
+              <w:rPr>
+                <w:rFonts w:ascii="Courier New" w:hAnsi="Courier New"/>
+              </w:rPr>
               <w:t>[3] 18:11:28 [SUCCESS] hadoop-3</w:t>
             </w:r>
           </w:p>
@@ -1073,20 +1410,28 @@
             <w:pPr>
               <w:pStyle w:val="Normal"/>
               <w:spacing w:lineRule="auto" w:line="240" w:before="0" w:after="0"/>
-              <w:rPr/>
-            </w:pPr>
-            <w:r>
-              <w:rPr/>
-            </w:r>
-          </w:p>
-          <w:p>
-            <w:pPr>
-              <w:pStyle w:val="Normal"/>
-              <w:spacing w:lineRule="auto" w:line="240" w:before="0" w:after="0"/>
-              <w:rPr/>
-            </w:pPr>
-            <w:r>
-              <w:rPr/>
+              <w:rPr>
+                <w:rFonts w:ascii="Courier New" w:hAnsi="Courier New"/>
+              </w:rPr>
+            </w:pPr>
+            <w:r>
+              <w:rPr>
+                <w:rFonts w:ascii="Courier New" w:hAnsi="Courier New"/>
+              </w:rPr>
+            </w:r>
+          </w:p>
+          <w:p>
+            <w:pPr>
+              <w:pStyle w:val="Normal"/>
+              <w:spacing w:lineRule="auto" w:line="240" w:before="0" w:after="0"/>
+              <w:rPr>
+                <w:rFonts w:ascii="Courier New" w:hAnsi="Courier New"/>
+              </w:rPr>
+            </w:pPr>
+            <w:r>
+              <w:rPr>
+                <w:rFonts w:ascii="Courier New" w:hAnsi="Courier New"/>
+              </w:rPr>
               <w:t>Add the alias to the .bashrc  file in the root directory  so that you don’t have to type this in</w:t>
             </w:r>
           </w:p>
@@ -1094,10 +1439,14 @@
             <w:pPr>
               <w:pStyle w:val="Normal"/>
               <w:spacing w:lineRule="auto" w:line="240" w:before="0" w:after="0"/>
-              <w:rPr/>
-            </w:pPr>
-            <w:r>
-              <w:rPr/>
+              <w:rPr>
+                <w:rFonts w:ascii="Courier New" w:hAnsi="Courier New"/>
+              </w:rPr>
+            </w:pPr>
+            <w:r>
+              <w:rPr>
+                <w:rFonts w:ascii="Courier New" w:hAnsi="Courier New"/>
+              </w:rPr>
               <w:t xml:space="preserve">every time you log in. </w:t>
             </w:r>
           </w:p>
@@ -1105,30 +1454,42 @@
             <w:pPr>
               <w:pStyle w:val="Normal"/>
               <w:spacing w:lineRule="auto" w:line="240" w:before="0" w:after="0"/>
-              <w:rPr/>
-            </w:pPr>
-            <w:r>
-              <w:rPr/>
-            </w:r>
-          </w:p>
-          <w:p>
-            <w:pPr>
-              <w:pStyle w:val="Normal"/>
-              <w:spacing w:lineRule="auto" w:line="240" w:before="0" w:after="0"/>
-              <w:rPr/>
-            </w:pPr>
-            <w:r>
-              <w:rPr/>
+              <w:rPr>
+                <w:rFonts w:ascii="Courier New" w:hAnsi="Courier New"/>
+              </w:rPr>
+            </w:pPr>
+            <w:r>
+              <w:rPr>
+                <w:rFonts w:ascii="Courier New" w:hAnsi="Courier New"/>
+              </w:rPr>
+            </w:r>
+          </w:p>
+          <w:p>
+            <w:pPr>
+              <w:pStyle w:val="Normal"/>
+              <w:spacing w:lineRule="auto" w:line="240" w:before="0" w:after="0"/>
+              <w:rPr>
+                <w:rFonts w:ascii="Courier New" w:hAnsi="Courier New"/>
+              </w:rPr>
+            </w:pPr>
+            <w:r>
+              <w:rPr>
+                <w:rFonts w:ascii="Courier New" w:hAnsi="Courier New"/>
+              </w:rPr>
               <w:t xml:space="preserve"> </w:t>
             </w:r>
             <w:r>
-              <w:rPr/>
+              <w:rPr>
+                <w:rFonts w:ascii="Courier New" w:hAnsi="Courier New"/>
+              </w:rPr>
               <w:t>alias allnodes=</w:t>
             </w:r>
             <w:bookmarkStart w:id="2" w:name="_GoBack"/>
             <w:bookmarkEnd w:id="2"/>
             <w:r>
-              <w:rPr/>
+              <w:rPr>
+                <w:rFonts w:ascii="Courier New" w:hAnsi="Courier New"/>
+              </w:rPr>
               <w:t>‘pssh –h /root/pssh-hosts’</w:t>
             </w:r>
           </w:p>
@@ -1136,20 +1497,28 @@
             <w:pPr>
               <w:pStyle w:val="Normal"/>
               <w:spacing w:lineRule="auto" w:line="240" w:before="0" w:after="0"/>
-              <w:rPr/>
-            </w:pPr>
-            <w:r>
-              <w:rPr/>
-            </w:r>
-          </w:p>
-          <w:p>
-            <w:pPr>
-              <w:pStyle w:val="Normal"/>
-              <w:spacing w:lineRule="auto" w:line="240" w:before="0" w:after="0"/>
-              <w:rPr/>
-            </w:pPr>
-            <w:r>
-              <w:rPr/>
+              <w:rPr>
+                <w:rFonts w:ascii="Courier New" w:hAnsi="Courier New"/>
+              </w:rPr>
+            </w:pPr>
+            <w:r>
+              <w:rPr>
+                <w:rFonts w:ascii="Courier New" w:hAnsi="Courier New"/>
+              </w:rPr>
+            </w:r>
+          </w:p>
+          <w:p>
+            <w:pPr>
+              <w:pStyle w:val="Normal"/>
+              <w:spacing w:lineRule="auto" w:line="240" w:before="0" w:after="0"/>
+              <w:rPr>
+                <w:rFonts w:ascii="Courier New" w:hAnsi="Courier New"/>
+              </w:rPr>
+            </w:pPr>
+            <w:r>
+              <w:rPr>
+                <w:rFonts w:ascii="Courier New" w:hAnsi="Courier New"/>
+              </w:rPr>
             </w:r>
           </w:p>
         </w:tc>
@@ -1158,68 +1527,96 @@
     <w:p>
       <w:pPr>
         <w:pStyle w:val="Normal"/>
-        <w:rPr/>
-      </w:pPr>
-      <w:r>
-        <w:rPr/>
+        <w:rPr>
+          <w:rFonts w:ascii="Courier New" w:hAnsi="Courier New"/>
+        </w:rPr>
+      </w:pPr>
+      <w:r>
+        <w:rPr>
+          <w:rFonts w:ascii="Courier New" w:hAnsi="Courier New"/>
+        </w:rPr>
         <w:t xml:space="preserve">Run allnodes with the –i option to make sure that you get standard error/output as well. </w:t>
       </w:r>
     </w:p>
     <w:p>
       <w:pPr>
         <w:pStyle w:val="Normal"/>
-        <w:rPr/>
-      </w:pPr>
-      <w:r>
-        <w:rPr/>
-      </w:r>
-    </w:p>
-    <w:p>
-      <w:pPr>
-        <w:pStyle w:val="Normal"/>
-        <w:rPr/>
-      </w:pPr>
-      <w:r>
-        <w:rPr/>
+        <w:rPr>
+          <w:rFonts w:ascii="Courier New" w:hAnsi="Courier New"/>
+        </w:rPr>
+      </w:pPr>
+      <w:r>
+        <w:rPr>
+          <w:rFonts w:ascii="Courier New" w:hAnsi="Courier New"/>
+        </w:rPr>
+      </w:r>
+    </w:p>
+    <w:p>
+      <w:pPr>
+        <w:pStyle w:val="Normal"/>
+        <w:rPr>
+          <w:rFonts w:ascii="Courier New" w:hAnsi="Courier New"/>
+        </w:rPr>
+      </w:pPr>
+      <w:r>
+        <w:rPr>
+          <w:rFonts w:ascii="Courier New" w:hAnsi="Courier New"/>
+        </w:rPr>
         <w:t xml:space="preserve">Edit the hosts file on the other nodes and add the pssh-hosts file created to all the other nodes in the cluster. </w:t>
       </w:r>
     </w:p>
     <w:p>
       <w:pPr>
         <w:pStyle w:val="Normal"/>
-        <w:rPr/>
-      </w:pPr>
-      <w:r>
-        <w:rPr/>
+        <w:rPr>
+          <w:rFonts w:ascii="Courier New" w:hAnsi="Courier New"/>
+        </w:rPr>
+      </w:pPr>
+      <w:r>
+        <w:rPr>
+          <w:rFonts w:ascii="Courier New" w:hAnsi="Courier New"/>
+        </w:rPr>
       </w:r>
     </w:p>
     <w:p>
       <w:pPr>
         <w:pStyle w:val="Heading2"/>
-        <w:rPr/>
-      </w:pPr>
-      <w:r>
-        <w:rPr/>
+        <w:rPr>
+          <w:rFonts w:ascii="Courier New" w:hAnsi="Courier New"/>
+        </w:rPr>
+      </w:pPr>
+      <w:r>
+        <w:rPr>
+          <w:rFonts w:ascii="Courier New" w:hAnsi="Courier New"/>
+        </w:rPr>
         <w:t xml:space="preserve">Step 6.  </w:t>
       </w:r>
     </w:p>
     <w:p>
       <w:pPr>
         <w:pStyle w:val="Normal"/>
-        <w:rPr/>
-      </w:pPr>
-      <w:r>
-        <w:rPr/>
+        <w:rPr>
+          <w:rFonts w:ascii="Courier New" w:hAnsi="Courier New"/>
+        </w:rPr>
+      </w:pPr>
+      <w:r>
+        <w:rPr>
+          <w:rFonts w:ascii="Courier New" w:hAnsi="Courier New"/>
+        </w:rPr>
         <w:t xml:space="preserve">(Optional).  Install VNC on your administrative console. </w:t>
       </w:r>
     </w:p>
     <w:p>
       <w:pPr>
         <w:pStyle w:val="Normal"/>
-        <w:rPr/>
-      </w:pPr>
-      <w:r>
-        <w:rPr/>
+        <w:rPr>
+          <w:rFonts w:ascii="Courier New" w:hAnsi="Courier New"/>
+        </w:rPr>
+      </w:pPr>
+      <w:r>
+        <w:rPr>
+          <w:rFonts w:ascii="Courier New" w:hAnsi="Courier New"/>
+        </w:rPr>
         <w:t>Go to this link to install VNC on Ubuntu servers.</w:t>
       </w:r>
     </w:p>
@@ -1232,6 +1629,7 @@
         <w:r>
           <w:rPr>
             <w:rStyle w:val="InternetLink"/>
+            <w:rFonts w:ascii="Courier New" w:hAnsi="Courier New"/>
           </w:rPr>
           <w:t>https://www.digitalocean.com/community/tutorials/how-to-install-and-configure-vnc-on-ubuntu-16-04</w:t>
         </w:r>
@@ -1240,10 +1638,14 @@
     <w:p>
       <w:pPr>
         <w:pStyle w:val="Normal"/>
-        <w:rPr/>
-      </w:pPr>
-      <w:r>
-        <w:rPr/>
+        <w:rPr>
+          <w:rFonts w:ascii="Courier New" w:hAnsi="Courier New"/>
+        </w:rPr>
+      </w:pPr>
+      <w:r>
+        <w:rPr>
+          <w:rFonts w:ascii="Courier New" w:hAnsi="Courier New"/>
+        </w:rPr>
         <w:t xml:space="preserve">Go to this link to install VNC on CentOS servers. </w:t>
       </w:r>
     </w:p>
@@ -1256,6 +1658,7 @@
         <w:r>
           <w:rPr>
             <w:rStyle w:val="InternetLink"/>
+            <w:rFonts w:ascii="Courier New" w:hAnsi="Courier New"/>
           </w:rPr>
           <w:t>https://www.digitalocean.com/community/tutorials/how-to-install-and-configure-vnc-remote-access-for-the-gnome-desktop-on-centos-7</w:t>
         </w:r>
@@ -1264,49 +1667,69 @@
     <w:p>
       <w:pPr>
         <w:pStyle w:val="Normal"/>
-        <w:rPr/>
-      </w:pPr>
-      <w:r>
-        <w:rPr/>
+        <w:rPr>
+          <w:rFonts w:ascii="Courier New" w:hAnsi="Courier New"/>
+        </w:rPr>
+      </w:pPr>
+      <w:r>
+        <w:rPr>
+          <w:rFonts w:ascii="Courier New" w:hAnsi="Courier New"/>
+        </w:rPr>
         <w:t xml:space="preserve">You can now use any VNC client (such as TightVNC) on your client if you are running Windows. Or install a VNC client for Linux or the Macintosh as necessary. </w:t>
       </w:r>
     </w:p>
     <w:p>
       <w:pPr>
         <w:pStyle w:val="Heading2"/>
-        <w:rPr/>
-      </w:pPr>
-      <w:r>
-        <w:rPr/>
+        <w:rPr>
+          <w:rFonts w:ascii="Courier New" w:hAnsi="Courier New"/>
+        </w:rPr>
+      </w:pPr>
+      <w:r>
+        <w:rPr>
+          <w:rFonts w:ascii="Courier New" w:hAnsi="Courier New"/>
+        </w:rPr>
         <w:t>Step 7. (Optional).</w:t>
       </w:r>
     </w:p>
     <w:p>
       <w:pPr>
         <w:pStyle w:val="Normal"/>
-        <w:rPr/>
-      </w:pPr>
-      <w:r>
-        <w:rPr/>
+        <w:rPr>
+          <w:rFonts w:ascii="Courier New" w:hAnsi="Courier New"/>
+        </w:rPr>
+      </w:pPr>
+      <w:r>
+        <w:rPr>
+          <w:rFonts w:ascii="Courier New" w:hAnsi="Courier New"/>
+        </w:rPr>
         <w:t xml:space="preserve">Install ClusterSSH on your administrative node. </w:t>
       </w:r>
     </w:p>
     <w:p>
       <w:pPr>
         <w:pStyle w:val="Normal"/>
-        <w:rPr/>
-      </w:pPr>
-      <w:r>
-        <w:rPr/>
-      </w:r>
-    </w:p>
-    <w:p>
-      <w:pPr>
-        <w:pStyle w:val="Normal"/>
-        <w:rPr/>
-      </w:pPr>
-      <w:r>
-        <w:rPr/>
+        <w:rPr>
+          <w:rFonts w:ascii="Courier New" w:hAnsi="Courier New"/>
+        </w:rPr>
+      </w:pPr>
+      <w:r>
+        <w:rPr>
+          <w:rFonts w:ascii="Courier New" w:hAnsi="Courier New"/>
+        </w:rPr>
+      </w:r>
+    </w:p>
+    <w:p>
+      <w:pPr>
+        <w:pStyle w:val="Normal"/>
+        <w:rPr>
+          <w:rFonts w:ascii="Courier New" w:hAnsi="Courier New"/>
+        </w:rPr>
+      </w:pPr>
+      <w:r>
+        <w:rPr>
+          <w:rFonts w:ascii="Courier New" w:hAnsi="Courier New"/>
+        </w:rPr>
         <w:t xml:space="preserve">Use the following link to install ClusterSSH on your server. </w:t>
       </w:r>
     </w:p>
@@ -1319,6 +1742,7 @@
         <w:r>
           <w:rPr>
             <w:rStyle w:val="InternetLink"/>
+            <w:rFonts w:ascii="Courier New" w:hAnsi="Courier New"/>
           </w:rPr>
           <w:t>https://www.linux.com/learn/managing-multiple-linux-servers-clusterssh</w:t>
         </w:r>
@@ -1327,19 +1751,27 @@
     <w:p>
       <w:pPr>
         <w:pStyle w:val="Normal"/>
-        <w:rPr/>
-      </w:pPr>
-      <w:r>
-        <w:rPr/>
-      </w:r>
-    </w:p>
-    <w:p>
-      <w:pPr>
-        <w:pStyle w:val="Normal"/>
-        <w:rPr/>
-      </w:pPr>
-      <w:r>
-        <w:rPr/>
+        <w:rPr>
+          <w:rFonts w:ascii="Courier New" w:hAnsi="Courier New"/>
+        </w:rPr>
+      </w:pPr>
+      <w:r>
+        <w:rPr>
+          <w:rFonts w:ascii="Courier New" w:hAnsi="Courier New"/>
+        </w:rPr>
+      </w:r>
+    </w:p>
+    <w:p>
+      <w:pPr>
+        <w:pStyle w:val="Normal"/>
+        <w:rPr>
+          <w:rFonts w:ascii="Courier New" w:hAnsi="Courier New"/>
+        </w:rPr>
+      </w:pPr>
+      <w:r>
+        <w:rPr>
+          <w:rFonts w:ascii="Courier New" w:hAnsi="Courier New"/>
+        </w:rPr>
       </w:r>
       <w:r>
         <w:br w:type="page"/>
@@ -1348,49 +1780,69 @@
     <w:p>
       <w:pPr>
         <w:pStyle w:val="Subtitle"/>
-        <w:rPr/>
-      </w:pPr>
-      <w:r>
-        <w:rPr/>
+        <w:rPr>
+          <w:rFonts w:ascii="Courier New" w:hAnsi="Courier New"/>
+        </w:rPr>
+      </w:pPr>
+      <w:r>
+        <w:rPr>
+          <w:rFonts w:ascii="Courier New" w:hAnsi="Courier New"/>
+        </w:rPr>
         <w:t xml:space="preserve">Part 2.  Install the Hadoop cluster. </w:t>
       </w:r>
     </w:p>
     <w:p>
       <w:pPr>
         <w:pStyle w:val="Normal"/>
-        <w:rPr/>
-      </w:pPr>
-      <w:r>
-        <w:rPr/>
+        <w:rPr>
+          <w:rFonts w:ascii="Courier New" w:hAnsi="Courier New"/>
+        </w:rPr>
+      </w:pPr>
+      <w:r>
+        <w:rPr>
+          <w:rFonts w:ascii="Courier New" w:hAnsi="Courier New"/>
+        </w:rPr>
       </w:r>
     </w:p>
     <w:p>
       <w:pPr>
         <w:pStyle w:val="Heading2"/>
-        <w:rPr/>
-      </w:pPr>
-      <w:r>
-        <w:rPr/>
+        <w:rPr>
+          <w:rFonts w:ascii="Courier New" w:hAnsi="Courier New"/>
+        </w:rPr>
+      </w:pPr>
+      <w:r>
+        <w:rPr>
+          <w:rFonts w:ascii="Courier New" w:hAnsi="Courier New"/>
+        </w:rPr>
         <w:t xml:space="preserve">Step 1.  Install Java 10 for Linux. </w:t>
       </w:r>
     </w:p>
     <w:p>
       <w:pPr>
         <w:pStyle w:val="Normal"/>
-        <w:rPr/>
-      </w:pPr>
-      <w:r>
-        <w:rPr/>
+        <w:rPr>
+          <w:rFonts w:ascii="Courier New" w:hAnsi="Courier New"/>
+        </w:rPr>
+      </w:pPr>
+      <w:r>
+        <w:rPr>
+          <w:rFonts w:ascii="Courier New" w:hAnsi="Courier New"/>
+        </w:rPr>
         <w:t xml:space="preserve">The oracle binary rpm distribution for Java 10 will be made available to you on your first node in the /root directory. </w:t>
       </w:r>
     </w:p>
     <w:p>
       <w:pPr>
         <w:pStyle w:val="Normal"/>
-        <w:rPr/>
-      </w:pPr>
-      <w:r>
-        <w:rPr/>
+        <w:rPr>
+          <w:rFonts w:ascii="Courier New" w:hAnsi="Courier New"/>
+        </w:rPr>
+      </w:pPr>
+      <w:r>
+        <w:rPr>
+          <w:rFonts w:ascii="Courier New" w:hAnsi="Courier New"/>
+        </w:rPr>
         <w:t>Run the following command to install it:</w:t>
       </w:r>
     </w:p>
@@ -1399,10 +1851,10 @@
         <w:tblStyle w:val="TableGrid"/>
         <w:tblW w:w="9576" w:type="dxa"/>
         <w:jc w:val="left"/>
-        <w:tblInd w:w="-5" w:type="dxa"/>
+        <w:tblInd w:w="-10" w:type="dxa"/>
         <w:tblCellMar>
           <w:top w:w="0" w:type="dxa"/>
-          <w:left w:w="103" w:type="dxa"/>
+          <w:left w:w="98" w:type="dxa"/>
           <w:bottom w:w="0" w:type="dxa"/>
           <w:right w:w="108" w:type="dxa"/>
         </w:tblCellMar>
@@ -1419,17 +1871,21 @@
             <w:tcBorders/>
             <w:shd w:fill="auto" w:val="clear"/>
             <w:tcMar>
-              <w:left w:w="103" w:type="dxa"/>
+              <w:left w:w="98" w:type="dxa"/>
             </w:tcMar>
           </w:tcPr>
           <w:p>
             <w:pPr>
               <w:pStyle w:val="Normal"/>
               <w:spacing w:lineRule="auto" w:line="240" w:before="0" w:after="0"/>
-              <w:rPr/>
-            </w:pPr>
-            <w:r>
-              <w:rPr/>
+              <w:rPr>
+                <w:rFonts w:ascii="Courier New" w:hAnsi="Courier New"/>
+              </w:rPr>
+            </w:pPr>
+            <w:r>
+              <w:rPr>
+                <w:rFonts w:ascii="Courier New" w:hAnsi="Courier New"/>
+              </w:rPr>
               <w:t xml:space="preserve">yum localinstall </w:t>
             </w:r>
           </w:p>
@@ -1439,10 +1895,14 @@
     <w:p>
       <w:pPr>
         <w:pStyle w:val="Normal"/>
-        <w:rPr/>
-      </w:pPr>
-      <w:r>
-        <w:rPr/>
+        <w:rPr>
+          <w:rFonts w:ascii="Courier New" w:hAnsi="Courier New"/>
+        </w:rPr>
+      </w:pPr>
+      <w:r>
+        <w:rPr>
+          <w:rFonts w:ascii="Courier New" w:hAnsi="Courier New"/>
+        </w:rPr>
       </w:r>
     </w:p>
     <w:tbl>
@@ -1450,10 +1910,10 @@
         <w:tblStyle w:val="TableGrid"/>
         <w:tblW w:w="9576" w:type="dxa"/>
         <w:jc w:val="left"/>
-        <w:tblInd w:w="-5" w:type="dxa"/>
+        <w:tblInd w:w="-10" w:type="dxa"/>
         <w:tblCellMar>
           <w:top w:w="0" w:type="dxa"/>
-          <w:left w:w="103" w:type="dxa"/>
+          <w:left w:w="98" w:type="dxa"/>
           <w:bottom w:w="0" w:type="dxa"/>
           <w:right w:w="108" w:type="dxa"/>
         </w:tblCellMar>
@@ -1470,17 +1930,21 @@
             <w:tcBorders/>
             <w:shd w:fill="auto" w:val="clear"/>
             <w:tcMar>
-              <w:left w:w="103" w:type="dxa"/>
+              <w:left w:w="98" w:type="dxa"/>
             </w:tcMar>
           </w:tcPr>
           <w:p>
             <w:pPr>
               <w:pStyle w:val="Normal"/>
               <w:spacing w:lineRule="auto" w:line="240" w:before="0" w:after="0"/>
-              <w:rPr/>
-            </w:pPr>
-            <w:r>
-              <w:rPr/>
+              <w:rPr>
+                <w:rFonts w:ascii="Courier New" w:hAnsi="Courier New"/>
+              </w:rPr>
+            </w:pPr>
+            <w:r>
+              <w:rPr>
+                <w:rFonts w:ascii="Courier New" w:hAnsi="Courier New"/>
+              </w:rPr>
               <w:t># java -show-version</w:t>
             </w:r>
           </w:p>
@@ -1488,10 +1952,14 @@
             <w:pPr>
               <w:pStyle w:val="Normal"/>
               <w:spacing w:lineRule="auto" w:line="240" w:before="0" w:after="0"/>
-              <w:rPr/>
-            </w:pPr>
-            <w:r>
-              <w:rPr/>
+              <w:rPr>
+                <w:rFonts w:ascii="Courier New" w:hAnsi="Courier New"/>
+              </w:rPr>
+            </w:pPr>
+            <w:r>
+              <w:rPr>
+                <w:rFonts w:ascii="Courier New" w:hAnsi="Courier New"/>
+              </w:rPr>
               <w:t>java 10.0.1 2018-04-17</w:t>
             </w:r>
           </w:p>
@@ -1499,10 +1967,14 @@
             <w:pPr>
               <w:pStyle w:val="Normal"/>
               <w:spacing w:lineRule="auto" w:line="240" w:before="0" w:after="0"/>
-              <w:rPr/>
-            </w:pPr>
-            <w:r>
-              <w:rPr/>
+              <w:rPr>
+                <w:rFonts w:ascii="Courier New" w:hAnsi="Courier New"/>
+              </w:rPr>
+            </w:pPr>
+            <w:r>
+              <w:rPr>
+                <w:rFonts w:ascii="Courier New" w:hAnsi="Courier New"/>
+              </w:rPr>
               <w:t>Java(TM) SE Runtime Environment 18.3 (build 10.0.1+10)</w:t>
             </w:r>
           </w:p>
@@ -1510,10 +1982,14 @@
             <w:pPr>
               <w:pStyle w:val="Normal"/>
               <w:spacing w:lineRule="auto" w:line="240" w:before="0" w:after="0"/>
-              <w:rPr/>
-            </w:pPr>
-            <w:r>
-              <w:rPr/>
+              <w:rPr>
+                <w:rFonts w:ascii="Courier New" w:hAnsi="Courier New"/>
+              </w:rPr>
+            </w:pPr>
+            <w:r>
+              <w:rPr>
+                <w:rFonts w:ascii="Courier New" w:hAnsi="Courier New"/>
+              </w:rPr>
               <w:t>Java HotSpot(TM) 64-Bit Server VM 18.3 (build 10.0.1+10, mixed mode)</w:t>
             </w:r>
           </w:p>
@@ -1523,19 +1999,27 @@
     <w:p>
       <w:pPr>
         <w:pStyle w:val="Normal"/>
-        <w:rPr/>
-      </w:pPr>
-      <w:r>
-        <w:rPr/>
-      </w:r>
-    </w:p>
-    <w:p>
-      <w:pPr>
-        <w:pStyle w:val="Normal"/>
-        <w:rPr/>
-      </w:pPr>
-      <w:r>
-        <w:rPr/>
+        <w:rPr>
+          <w:rFonts w:ascii="Courier New" w:hAnsi="Courier New"/>
+        </w:rPr>
+      </w:pPr>
+      <w:r>
+        <w:rPr>
+          <w:rFonts w:ascii="Courier New" w:hAnsi="Courier New"/>
+        </w:rPr>
+      </w:r>
+    </w:p>
+    <w:p>
+      <w:pPr>
+        <w:pStyle w:val="Normal"/>
+        <w:rPr>
+          <w:rFonts w:ascii="Courier New" w:hAnsi="Courier New"/>
+        </w:rPr>
+      </w:pPr>
+      <w:r>
+        <w:rPr>
+          <w:rFonts w:ascii="Courier New" w:hAnsi="Courier New"/>
+        </w:rPr>
         <w:t xml:space="preserve">Additionally, we should install some JDK tools to help us administer the cluster. </w:t>
       </w:r>
     </w:p>
@@ -1544,10 +2028,10 @@
         <w:tblStyle w:val="TableGrid"/>
         <w:tblW w:w="9576" w:type="dxa"/>
         <w:jc w:val="left"/>
-        <w:tblInd w:w="-5" w:type="dxa"/>
+        <w:tblInd w:w="-10" w:type="dxa"/>
         <w:tblCellMar>
           <w:top w:w="0" w:type="dxa"/>
-          <w:left w:w="103" w:type="dxa"/>
+          <w:left w:w="98" w:type="dxa"/>
           <w:bottom w:w="0" w:type="dxa"/>
           <w:right w:w="108" w:type="dxa"/>
         </w:tblCellMar>
@@ -1564,17 +2048,21 @@
             <w:tcBorders/>
             <w:shd w:fill="auto" w:val="clear"/>
             <w:tcMar>
-              <w:left w:w="103" w:type="dxa"/>
+              <w:left w:w="98" w:type="dxa"/>
             </w:tcMar>
           </w:tcPr>
           <w:p>
             <w:pPr>
               <w:pStyle w:val="Normal"/>
               <w:spacing w:lineRule="auto" w:line="240" w:before="0" w:after="0"/>
-              <w:rPr/>
-            </w:pPr>
-            <w:r>
-              <w:rPr/>
+              <w:rPr>
+                <w:rFonts w:ascii="Courier New" w:hAnsi="Courier New"/>
+              </w:rPr>
+            </w:pPr>
+            <w:r>
+              <w:rPr>
+                <w:rFonts w:ascii="Courier New" w:hAnsi="Courier New"/>
+              </w:rPr>
               <w:t xml:space="preserve">allnodes yum  install –y java-1.8.0-open-jdk-devel.x86_64 </w:t>
             </w:r>
           </w:p>
@@ -1584,47 +2072,67 @@
     <w:p>
       <w:pPr>
         <w:pStyle w:val="Normal"/>
-        <w:rPr/>
-      </w:pPr>
-      <w:r>
-        <w:rPr/>
+        <w:rPr>
+          <w:rFonts w:ascii="Courier New" w:hAnsi="Courier New"/>
+        </w:rPr>
+      </w:pPr>
+      <w:r>
+        <w:rPr>
+          <w:rFonts w:ascii="Courier New" w:hAnsi="Courier New"/>
+        </w:rPr>
       </w:r>
     </w:p>
     <w:p>
       <w:pPr>
         <w:pStyle w:val="Heading2"/>
-        <w:rPr/>
-      </w:pPr>
-      <w:r>
-        <w:rPr/>
+        <w:rPr>
+          <w:rFonts w:ascii="Courier New" w:hAnsi="Courier New"/>
+        </w:rPr>
+      </w:pPr>
+      <w:r>
+        <w:rPr>
+          <w:rFonts w:ascii="Courier New" w:hAnsi="Courier New"/>
+        </w:rPr>
       </w:r>
     </w:p>
     <w:p>
       <w:pPr>
         <w:pStyle w:val="Heading2"/>
-        <w:rPr/>
-      </w:pPr>
-      <w:r>
-        <w:rPr/>
+        <w:rPr>
+          <w:rFonts w:ascii="Courier New" w:hAnsi="Courier New"/>
+        </w:rPr>
+      </w:pPr>
+      <w:r>
+        <w:rPr>
+          <w:rFonts w:ascii="Courier New" w:hAnsi="Courier New"/>
+        </w:rPr>
         <w:t>Step 2.  Install Hadoop.</w:t>
       </w:r>
     </w:p>
     <w:p>
       <w:pPr>
         <w:pStyle w:val="Normal"/>
-        <w:rPr/>
-      </w:pPr>
-      <w:r>
-        <w:rPr/>
-      </w:r>
-    </w:p>
-    <w:p>
-      <w:pPr>
-        <w:pStyle w:val="Normal"/>
-        <w:rPr/>
-      </w:pPr>
-      <w:r>
-        <w:rPr/>
+        <w:rPr>
+          <w:rFonts w:ascii="Courier New" w:hAnsi="Courier New"/>
+        </w:rPr>
+      </w:pPr>
+      <w:r>
+        <w:rPr>
+          <w:rFonts w:ascii="Courier New" w:hAnsi="Courier New"/>
+        </w:rPr>
+      </w:r>
+    </w:p>
+    <w:p>
+      <w:pPr>
+        <w:pStyle w:val="Normal"/>
+        <w:rPr>
+          <w:rFonts w:ascii="Courier New" w:hAnsi="Courier New"/>
+        </w:rPr>
+      </w:pPr>
+      <w:r>
+        <w:rPr>
+          <w:rFonts w:ascii="Courier New" w:hAnsi="Courier New"/>
+        </w:rPr>
         <w:t>For Ubuntu, run the following commands</w:t>
       </w:r>
     </w:p>
@@ -1633,10 +2141,10 @@
         <w:tblStyle w:val="TableGrid"/>
         <w:tblW w:w="9576" w:type="dxa"/>
         <w:jc w:val="left"/>
-        <w:tblInd w:w="-5" w:type="dxa"/>
+        <w:tblInd w:w="-10" w:type="dxa"/>
         <w:tblCellMar>
           <w:top w:w="0" w:type="dxa"/>
-          <w:left w:w="103" w:type="dxa"/>
+          <w:left w:w="98" w:type="dxa"/>
           <w:bottom w:w="0" w:type="dxa"/>
           <w:right w:w="108" w:type="dxa"/>
         </w:tblCellMar>
@@ -1653,7 +2161,7 @@
             <w:tcBorders/>
             <w:shd w:fill="auto" w:val="clear"/>
             <w:tcMar>
-              <w:left w:w="103" w:type="dxa"/>
+              <w:left w:w="98" w:type="dxa"/>
             </w:tcMar>
           </w:tcPr>
           <w:p>
@@ -1665,14 +2173,20 @@
               </w:numPr>
               <w:spacing w:lineRule="auto" w:line="240" w:before="0" w:after="0"/>
               <w:contextualSpacing/>
-              <w:rPr/>
-            </w:pPr>
-            <w:r>
-              <w:rPr/>
+              <w:rPr>
+                <w:rFonts w:ascii="Courier New" w:hAnsi="Courier New"/>
+              </w:rPr>
+            </w:pPr>
+            <w:r>
+              <w:rPr>
+                <w:rFonts w:ascii="Courier New" w:hAnsi="Courier New"/>
+              </w:rPr>
               <w:t xml:space="preserve"> </w:t>
             </w:r>
             <w:r>
-              <w:rPr/>
+              <w:rPr>
+                <w:rFonts w:ascii="Courier New" w:hAnsi="Courier New"/>
+              </w:rPr>
               <w:t>sudo wget 'https://archive.cloudera.com/cdh5/ubuntu/xenial/amd64/cdh/cloudera.list' \ -O /etc/apt/sources.list.d/cloudera.list</w:t>
             </w:r>
           </w:p>
@@ -1685,14 +2199,20 @@
               </w:numPr>
               <w:spacing w:lineRule="auto" w:line="240" w:before="0" w:after="0"/>
               <w:contextualSpacing/>
-              <w:rPr/>
-            </w:pPr>
-            <w:r>
-              <w:rPr/>
+              <w:rPr>
+                <w:rFonts w:ascii="Courier New" w:hAnsi="Courier New"/>
+              </w:rPr>
+            </w:pPr>
+            <w:r>
+              <w:rPr>
+                <w:rFonts w:ascii="Courier New" w:hAnsi="Courier New"/>
+              </w:rPr>
               <w:t xml:space="preserve"> </w:t>
             </w:r>
             <w:r>
-              <w:rPr/>
+              <w:rPr>
+                <w:rFonts w:ascii="Courier New" w:hAnsi="Courier New"/>
+              </w:rPr>
               <w:t>sudo apt-get update</w:t>
             </w:r>
           </w:p>
@@ -1705,14 +2225,20 @@
               </w:numPr>
               <w:spacing w:lineRule="auto" w:line="240" w:before="0" w:after="0"/>
               <w:contextualSpacing/>
-              <w:rPr/>
-            </w:pPr>
-            <w:r>
-              <w:rPr/>
+              <w:rPr>
+                <w:rFonts w:ascii="Courier New" w:hAnsi="Courier New"/>
+              </w:rPr>
+            </w:pPr>
+            <w:r>
+              <w:rPr>
+                <w:rFonts w:ascii="Courier New" w:hAnsi="Courier New"/>
+              </w:rPr>
               <w:t xml:space="preserve"> </w:t>
             </w:r>
             <w:r>
-              <w:rPr/>
+              <w:rPr>
+                <w:rFonts w:ascii="Courier New" w:hAnsi="Courier New"/>
+              </w:rPr>
               <w:t>sudo apt-get install hadoop-yarn-resourcemanager</w:t>
             </w:r>
           </w:p>
@@ -1722,19 +2248,27 @@
     <w:p>
       <w:pPr>
         <w:pStyle w:val="Normal"/>
-        <w:rPr/>
-      </w:pPr>
-      <w:r>
-        <w:rPr/>
-      </w:r>
-    </w:p>
-    <w:p>
-      <w:pPr>
-        <w:pStyle w:val="Normal"/>
-        <w:rPr/>
-      </w:pPr>
-      <w:r>
-        <w:rPr/>
+        <w:rPr>
+          <w:rFonts w:ascii="Courier New" w:hAnsi="Courier New"/>
+        </w:rPr>
+      </w:pPr>
+      <w:r>
+        <w:rPr>
+          <w:rFonts w:ascii="Courier New" w:hAnsi="Courier New"/>
+        </w:rPr>
+      </w:r>
+    </w:p>
+    <w:p>
+      <w:pPr>
+        <w:pStyle w:val="Normal"/>
+        <w:rPr>
+          <w:rFonts w:ascii="Courier New" w:hAnsi="Courier New"/>
+        </w:rPr>
+      </w:pPr>
+      <w:r>
+        <w:rPr>
+          <w:rFonts w:ascii="Courier New" w:hAnsi="Courier New"/>
+        </w:rPr>
         <w:t xml:space="preserve">For CentOS , run the following commands. </w:t>
       </w:r>
     </w:p>
@@ -1743,10 +2277,10 @@
         <w:tblStyle w:val="TableGrid"/>
         <w:tblW w:w="9576" w:type="dxa"/>
         <w:jc w:val="left"/>
-        <w:tblInd w:w="-5" w:type="dxa"/>
+        <w:tblInd w:w="-10" w:type="dxa"/>
         <w:tblCellMar>
           <w:top w:w="0" w:type="dxa"/>
-          <w:left w:w="103" w:type="dxa"/>
+          <w:left w:w="98" w:type="dxa"/>
           <w:bottom w:w="0" w:type="dxa"/>
           <w:right w:w="108" w:type="dxa"/>
         </w:tblCellMar>
@@ -1763,7 +2297,7 @@
             <w:tcBorders/>
             <w:shd w:fill="auto" w:val="clear"/>
             <w:tcMar>
-              <w:left w:w="103" w:type="dxa"/>
+              <w:left w:w="98" w:type="dxa"/>
             </w:tcMar>
           </w:tcPr>
           <w:p>
@@ -1775,14 +2309,20 @@
               </w:numPr>
               <w:spacing w:lineRule="auto" w:line="240" w:before="0" w:after="0"/>
               <w:contextualSpacing/>
-              <w:rPr/>
-            </w:pPr>
-            <w:r>
-              <w:rPr/>
+              <w:rPr>
+                <w:rFonts w:ascii="Courier New" w:hAnsi="Courier New"/>
+              </w:rPr>
+            </w:pPr>
+            <w:r>
+              <w:rPr>
+                <w:rFonts w:ascii="Courier New" w:hAnsi="Courier New"/>
+              </w:rPr>
               <w:t xml:space="preserve"> </w:t>
             </w:r>
             <w:r>
-              <w:rPr/>
+              <w:rPr>
+                <w:rFonts w:ascii="Courier New" w:hAnsi="Courier New"/>
+              </w:rPr>
               <w:t>yum clean all</w:t>
             </w:r>
           </w:p>
@@ -1795,10 +2335,14 @@
               </w:numPr>
               <w:spacing w:lineRule="auto" w:line="240" w:before="0" w:after="0"/>
               <w:contextualSpacing/>
-              <w:rPr/>
-            </w:pPr>
-            <w:r>
-              <w:rPr/>
+              <w:rPr>
+                <w:rFonts w:ascii="Courier New" w:hAnsi="Courier New"/>
+              </w:rPr>
+            </w:pPr>
+            <w:r>
+              <w:rPr>
+                <w:rFonts w:ascii="Courier New" w:hAnsi="Courier New"/>
+              </w:rPr>
               <w:t>yum install  yum-utils</w:t>
             </w:r>
           </w:p>
@@ -1811,12 +2355,16 @@
               </w:numPr>
               <w:spacing w:lineRule="auto" w:line="240" w:before="0" w:after="0"/>
               <w:contextualSpacing/>
-              <w:rPr/>
+              <w:rPr>
+                <w:rFonts w:ascii="Courier New" w:hAnsi="Courier New"/>
+              </w:rPr>
             </w:pPr>
             <w:bookmarkStart w:id="3" w:name="__DdeLink__3520_60624957"/>
             <w:bookmarkEnd w:id="3"/>
             <w:r>
-              <w:rPr/>
+              <w:rPr>
+                <w:rFonts w:ascii="Courier New" w:hAnsi="Courier New"/>
+              </w:rPr>
               <w:t>yum-config-manager --add-repo   https://archive.cloudera.com/cdh5/redhat/7/x86_64/cdh/cloudera-cdh5.repo</w:t>
             </w:r>
           </w:p>
@@ -1829,10 +2377,14 @@
               </w:numPr>
               <w:spacing w:lineRule="auto" w:line="240" w:before="0" w:after="0"/>
               <w:contextualSpacing/>
-              <w:rPr/>
-            </w:pPr>
-            <w:r>
-              <w:rPr/>
+              <w:rPr>
+                <w:rFonts w:ascii="Courier New" w:hAnsi="Courier New"/>
+              </w:rPr>
+            </w:pPr>
+            <w:r>
+              <w:rPr>
+                <w:rFonts w:ascii="Courier New" w:hAnsi="Courier New"/>
+              </w:rPr>
               <w:t>yum list hadoop</w:t>
             </w:r>
           </w:p>
@@ -1845,10 +2397,14 @@
               </w:numPr>
               <w:spacing w:lineRule="auto" w:line="240" w:before="0" w:after="0"/>
               <w:contextualSpacing/>
-              <w:rPr/>
-            </w:pPr>
-            <w:r>
-              <w:rPr/>
+              <w:rPr>
+                <w:rFonts w:ascii="Courier New" w:hAnsi="Courier New"/>
+              </w:rPr>
+            </w:pPr>
+            <w:r>
+              <w:rPr>
+                <w:rFonts w:ascii="Courier New" w:hAnsi="Courier New"/>
+              </w:rPr>
               <w:t>yum install hadoop</w:t>
             </w:r>
           </w:p>
@@ -1861,10 +2417,14 @@
               </w:numPr>
               <w:spacing w:lineRule="auto" w:line="240" w:before="0" w:after="0"/>
               <w:contextualSpacing/>
-              <w:rPr/>
-            </w:pPr>
-            <w:r>
-              <w:rPr/>
+              <w:rPr>
+                <w:rFonts w:ascii="Courier New" w:hAnsi="Courier New"/>
+              </w:rPr>
+            </w:pPr>
+            <w:r>
+              <w:rPr>
+                <w:rFonts w:ascii="Courier New" w:hAnsi="Courier New"/>
+              </w:rPr>
               <w:t>pscp.pssh -H "hadoop-2 hadoop-3 " /etc/yum.repos.d/cloudera-cdh5.repo /etc/yum.repos.d/</w:t>
             </w:r>
           </w:p>
@@ -1877,10 +2437,14 @@
               </w:numPr>
               <w:spacing w:lineRule="auto" w:line="240" w:before="0" w:after="0"/>
               <w:contextualSpacing/>
-              <w:rPr/>
-            </w:pPr>
-            <w:r>
-              <w:rPr/>
+              <w:rPr>
+                <w:rFonts w:ascii="Courier New" w:hAnsi="Courier New"/>
+              </w:rPr>
+            </w:pPr>
+            <w:r>
+              <w:rPr>
+                <w:rFonts w:ascii="Courier New" w:hAnsi="Courier New"/>
+              </w:rPr>
               <w:t>allnodes systemctl stop firewall</w:t>
             </w:r>
           </w:p>
@@ -1893,10 +2457,14 @@
               </w:numPr>
               <w:spacing w:lineRule="auto" w:line="240" w:before="0" w:after="0"/>
               <w:contextualSpacing/>
-              <w:rPr/>
-            </w:pPr>
-            <w:r>
-              <w:rPr/>
+              <w:rPr>
+                <w:rFonts w:ascii="Courier New" w:hAnsi="Courier New"/>
+              </w:rPr>
+            </w:pPr>
+            <w:r>
+              <w:rPr>
+                <w:rFonts w:ascii="Courier New" w:hAnsi="Courier New"/>
+              </w:rPr>
               <w:t>allnodes systemctl mask firewall</w:t>
             </w:r>
           </w:p>
@@ -1906,19 +2474,27 @@
     <w:p>
       <w:pPr>
         <w:pStyle w:val="Normal"/>
-        <w:rPr/>
-      </w:pPr>
-      <w:r>
-        <w:rPr/>
-      </w:r>
-    </w:p>
-    <w:p>
-      <w:pPr>
-        <w:pStyle w:val="Normal"/>
-        <w:rPr/>
-      </w:pPr>
-      <w:r>
-        <w:rPr/>
+        <w:rPr>
+          <w:rFonts w:ascii="Courier New" w:hAnsi="Courier New"/>
+        </w:rPr>
+      </w:pPr>
+      <w:r>
+        <w:rPr>
+          <w:rFonts w:ascii="Courier New" w:hAnsi="Courier New"/>
+        </w:rPr>
+      </w:r>
+    </w:p>
+    <w:p>
+      <w:pPr>
+        <w:pStyle w:val="Normal"/>
+        <w:rPr>
+          <w:rFonts w:ascii="Courier New" w:hAnsi="Courier New"/>
+        </w:rPr>
+      </w:pPr>
+      <w:r>
+        <w:rPr>
+          <w:rFonts w:ascii="Courier New" w:hAnsi="Courier New"/>
+        </w:rPr>
       </w:r>
     </w:p>
     <w:p>
@@ -1928,10 +2504,14 @@
         <w:bidi w:val="0"/>
         <w:spacing w:lineRule="auto" w:line="276" w:before="0" w:after="200"/>
         <w:jc w:val="left"/>
-        <w:rPr/>
-      </w:pPr>
-      <w:r>
-        <w:rPr/>
+        <w:rPr>
+          <w:rFonts w:ascii="Courier New" w:hAnsi="Courier New"/>
+        </w:rPr>
+      </w:pPr>
+      <w:r>
+        <w:rPr>
+          <w:rFonts w:ascii="Courier New" w:hAnsi="Courier New"/>
+        </w:rPr>
         <w:t xml:space="preserve">  </w:t>
       </w:r>
     </w:p>

</xml_diff>